<commit_message>
add meta for Runs
</commit_message>
<xml_diff>
--- a/src/main/resources/romSourceBack2.docx
+++ b/src/main/resources/romSourceBack2.docx
@@ -18,101 +18,55 @@
         <w:rPr>
           <w:sz w:val="22"/>
           <w:szCs w:val="22"/>
-          <w:highlight w:val="cyan"/>
+          <w:highlight w:val="darkCyan"/>
         </w:rPr>
-        <w:t>&lt;#if</w:t>
+        <w:t xml:space="preserve">&lt;#if </w:t>
       </w:r>
       <w:r>
         <w:rPr>
+          <w:color w:val="FFFF00"/>
           <w:sz w:val="22"/>
           <w:szCs w:val="22"/>
-          <w:highlight w:val="cyan"/>
-        </w:rPr>
-        <w:t xml:space="preserve"> </w:t>
-      </w:r>
-      <w:r>
-        <w:rPr>
-          <w:sz w:val="22"/>
-          <w:szCs w:val="22"/>
-          <w:highlight w:val="magenta"/>
+          <w:highlight w:val="darkCyan"/>
           <w:lang w:val="en-US"/>
         </w:rPr>
         <w:t>model</w:t>
       </w:r>
       <w:r>
         <w:rPr>
+          <w:color w:val="FFFF00"/>
           <w:sz w:val="22"/>
           <w:szCs w:val="22"/>
-          <w:highlight w:val="magenta"/>
+          <w:highlight w:val="darkCyan"/>
         </w:rPr>
         <w:t>.</w:t>
       </w:r>
       <w:r>
         <w:rPr>
+          <w:color w:val="FFFF00"/>
           <w:sz w:val="22"/>
           <w:szCs w:val="22"/>
-          <w:highlight w:val="magenta"/>
+          <w:highlight w:val="darkCyan"/>
           <w:lang w:val="en-US"/>
         </w:rPr>
         <w:t>variantUplaty</w:t>
       </w:r>
       <w:r>
         <w:rPr>
+          <w:color w:val="FFFF00"/>
           <w:sz w:val="22"/>
           <w:szCs w:val="22"/>
-          <w:highlight w:val="cyan"/>
+          <w:highlight w:val="darkCyan"/>
         </w:rPr>
-        <w:t xml:space="preserve">  =</w:t>
+        <w:t xml:space="preserve">  </w:t>
       </w:r>
       <w:r>
         <w:rPr>
           <w:sz w:val="22"/>
           <w:szCs w:val="22"/>
-          <w:highlight w:val="cyan"/>
+          <w:highlight w:val="darkCyan"/>
         </w:rPr>
-        <w:t xml:space="preserve"> </w:t>
-      </w:r>
-      <w:r>
-        <w:rPr>
-          <w:sz w:val="22"/>
-          <w:szCs w:val="22"/>
-          <w:highlight w:val="cyan"/>
-        </w:rPr>
-        <w:t>"</w:t>
-      </w:r>
-      <w:r>
-        <w:rPr>
-          <w:color w:val="FF0000"/>
-          <w:sz w:val="22"/>
-          <w:szCs w:val="22"/>
-          <w:highlight w:val="cyan"/>
-        </w:rPr>
-        <w:t>единовременная</w:t>
-      </w:r>
-      <w:r>
-        <w:rPr>
-          <w:color w:val="FF0000"/>
-          <w:sz w:val="22"/>
-          <w:szCs w:val="22"/>
-          <w:highlight w:val="cyan"/>
-        </w:rPr>
-        <w:t>_уплата_вознаграждения</w:t>
-      </w:r>
-      <w:r>
-        <w:rPr>
-          <w:sz w:val="22"/>
-          <w:szCs w:val="22"/>
-          <w:highlight w:val="cyan"/>
-        </w:rPr>
-        <w:t>"</w:t>
-      </w:r>
-      <w:r>
-        <w:rPr>
-          <w:sz w:val="22"/>
-          <w:szCs w:val="22"/>
-          <w:highlight w:val="cyan"/>
-        </w:rPr>
-        <w:t>&gt;</w:t>
+        <w:t>= "единовременная_уплата_вознаграждения"&gt;</w:t>
       </w:r>
     </w:p>
     <w:p>
@@ -335,7 +289,7 @@
           <w:szCs w:val="22"/>
           <w:highlight w:val="cyan"/>
         </w:rPr>
-        <w:t>&lt;#if</w:t>
+        <w:t>&lt;#</w:t>
       </w:r>
       <w:r>
         <w:rPr>
@@ -343,13 +297,13 @@
           <w:szCs w:val="22"/>
           <w:highlight w:val="cyan"/>
         </w:rPr>
-        <w:t xml:space="preserve"> </w:t>
+        <w:t xml:space="preserve">if </w:t>
       </w:r>
       <w:r>
         <w:rPr>
           <w:sz w:val="22"/>
           <w:szCs w:val="22"/>
-          <w:highlight w:val="magenta"/>
+          <w:highlight w:val="cyan"/>
           <w:lang w:val="en-US"/>
         </w:rPr>
         <w:t>model</w:t>
@@ -358,7 +312,7 @@
         <w:rPr>
           <w:sz w:val="22"/>
           <w:szCs w:val="22"/>
-          <w:highlight w:val="magenta"/>
+          <w:highlight w:val="cyan"/>
         </w:rPr>
         <w:t>.</w:t>
       </w:r>
@@ -366,7 +320,7 @@
         <w:rPr>
           <w:sz w:val="22"/>
           <w:szCs w:val="22"/>
-          <w:highlight w:val="magenta"/>
+          <w:highlight w:val="cyan"/>
           <w:lang w:val="en-US"/>
         </w:rPr>
         <w:t>documentCode</w:t>
@@ -376,8 +330,9 @@
           <w:sz w:val="22"/>
           <w:szCs w:val="22"/>
           <w:highlight w:val="cyan"/>
+          <w:lang w:val="en-US"/>
         </w:rPr>
-        <w:t>=</w:t>
+        <w:t xml:space="preserve"> </w:t>
       </w:r>
       <w:r>
         <w:rPr>
@@ -385,7 +340,7 @@
           <w:szCs w:val="22"/>
           <w:highlight w:val="cyan"/>
         </w:rPr>
-        <w:t xml:space="preserve"> </w:t>
+        <w:t xml:space="preserve">= </w:t>
       </w:r>
       <w:r>
         <w:rPr>
@@ -443,7 +398,20 @@
             <w:highlight w:val="yellow"/>
             <w:u w:val="none"/>
           </w:rPr>
-          <w:t>http://www.sberbank.ru</w:t>
+          <w:t>htt</w:t>
+        </w:r>
+        <w:bookmarkStart w:id="0" w:name="_GoBack"/>
+        <w:bookmarkEnd w:id="0"/>
+        <w:r>
+          <w:rPr>
+            <w:rStyle w:val="afd"/>
+            <w:color w:val="auto"/>
+            <w:sz w:val="22"/>
+            <w:szCs w:val="22"/>
+            <w:highlight w:val="yellow"/>
+            <w:u w:val="none"/>
+          </w:rPr>
+          <w:t>p://www.sberbank.ru</w:t>
         </w:r>
       </w:hyperlink>
       <w:r>
@@ -521,6 +489,7 @@
         <w:ind w:firstLine="709"/>
         <w:jc w:val="both"/>
         <w:rPr>
+          <w:color w:val="FFFF00"/>
           <w:sz w:val="22"/>
           <w:szCs w:val="22"/>
         </w:rPr>
@@ -570,8 +539,6 @@
         </w:rPr>
         <w:t>, к которой Принципал присоединяется в соответствии со статьей 428 Гражданского кодекса Российской Федерации.</w:t>
       </w:r>
-      <w:bookmarkStart w:id="0" w:name="_GoBack"/>
-      <w:bookmarkEnd w:id="0"/>
     </w:p>
     <w:sectPr>
       <w:footerReference w:type="first" r:id="rId11"/>
@@ -4273,6 +4240,7 @@
   <w:style w:type="character" w:default="1" w:styleId="a1">
     <w:name w:val="Default Paragraph Font"/>
     <w:uiPriority w:val="1"/>
+    <w:semiHidden/>
     <w:unhideWhenUsed/>
   </w:style>
   <w:style w:type="table" w:default="1" w:styleId="a2">
@@ -9164,6 +9132,7 @@
     <w:rsid w:val="009F7A76"/>
     <w:rsid w:val="00A0590F"/>
     <w:rsid w:val="00A21D30"/>
+    <w:rsid w:val="00A269FD"/>
     <w:rsid w:val="00A34BDC"/>
     <w:rsid w:val="00A448E7"/>
     <w:rsid w:val="00A61862"/>
@@ -10050,7 +10019,7 @@
 </file>
 
 <file path=customXml/itemProps2.xml><?xml version="1.0" encoding="utf-8"?>
-<ds:datastoreItem xmlns:ds="http://schemas.openxmlformats.org/officeDocument/2006/customXml" ds:itemID="{CA0950D8-F7D7-4AA5-845D-9EC9A6A0FB8A}">
+<ds:datastoreItem xmlns:ds="http://schemas.openxmlformats.org/officeDocument/2006/customXml" ds:itemID="{42280509-6D7A-40AA-85D0-B3A96CE67A2A}">
   <ds:schemaRefs>
     <ds:schemaRef ds:uri="http://schemas.openxmlformats.org/officeDocument/2006/bibliography"/>
   </ds:schemaRefs>

</xml_diff>

<commit_message>
add support delete table
</commit_message>
<xml_diff>
--- a/src/main/resources/romSourceBack2.docx
+++ b/src/main/resources/romSourceBack2.docx
@@ -1030,6 +1030,7 @@
                 <w:b/>
                 <w:sz w:val="22"/>
                 <w:szCs w:val="22"/>
+                <w:lang w:val="en-US"/>
               </w:rPr>
             </w:pPr>
             <w:r>
@@ -1037,6 +1038,7 @@
                 <w:b/>
                 <w:sz w:val="22"/>
                 <w:szCs w:val="22"/>
+                <w:lang w:val="en-US"/>
               </w:rPr>
               <w:t>{</w:t>
             </w:r>
@@ -1047,15 +1049,7 @@
                 <w:szCs w:val="22"/>
                 <w:lang w:val="en-US"/>
               </w:rPr>
-              <w:t>TableMeta</w:t>
-            </w:r>
-            <w:r>
-              <w:rPr>
-                <w:b/>
-                <w:sz w:val="22"/>
-                <w:szCs w:val="22"/>
-              </w:rPr>
-              <w:t xml:space="preserve"> </w:t>
+              <w:t>MetaInfoTable: needToRender = ${(model.documentCode == 898989)?c}</w:t>
             </w:r>
             <w:r>
               <w:rPr>
@@ -1063,30 +1057,6 @@
                 <w:sz w:val="22"/>
                 <w:szCs w:val="22"/>
                 <w:lang w:val="en-US"/>
-              </w:rPr>
-              <w:t>if</w:t>
-            </w:r>
-            <w:r>
-              <w:rPr>
-                <w:b/>
-                <w:sz w:val="22"/>
-                <w:szCs w:val="22"/>
-              </w:rPr>
-              <w:t xml:space="preserve"> </w:t>
-            </w:r>
-            <w:r>
-              <w:rPr>
-                <w:b/>
-                <w:sz w:val="22"/>
-                <w:szCs w:val="22"/>
-              </w:rPr>
-              <w:t>условие на всю таблицу</w:t>
-            </w:r>
-            <w:r>
-              <w:rPr>
-                <w:b/>
-                <w:sz w:val="22"/>
-                <w:szCs w:val="22"/>
               </w:rPr>
               <w:t>}</w:t>
             </w:r>
@@ -1118,6 +1088,7 @@
                 <w:b/>
                 <w:sz w:val="22"/>
                 <w:szCs w:val="22"/>
+                <w:lang w:val="en-US"/>
               </w:rPr>
             </w:pPr>
             <w:r>
@@ -1125,8 +1096,9 @@
                 <w:b/>
                 <w:sz w:val="22"/>
                 <w:szCs w:val="22"/>
+                <w:lang w:val="en-US"/>
               </w:rPr>
-              <w:t>{</w:t>
+              <w:t>{MetaInfo</w:t>
             </w:r>
             <w:r>
               <w:rPr>
@@ -1135,15 +1107,7 @@
                 <w:szCs w:val="22"/>
                 <w:lang w:val="en-US"/>
               </w:rPr>
-              <w:t>RowMeta</w:t>
-            </w:r>
-            <w:r>
-              <w:rPr>
-                <w:b/>
-                <w:sz w:val="22"/>
-                <w:szCs w:val="22"/>
-              </w:rPr>
-              <w:t xml:space="preserve"> </w:t>
+              <w:t>Row</w:t>
             </w:r>
             <w:r>
               <w:rPr>
@@ -1152,30 +1116,61 @@
                 <w:szCs w:val="22"/>
                 <w:lang w:val="en-US"/>
               </w:rPr>
-              <w:t>list</w:t>
-            </w:r>
-            <w:r>
-              <w:t>&lt;</w:t>
-            </w:r>
-            <w:r>
-              <w:t>Индификатор, реквезиты</w:t>
-            </w:r>
-            <w:r>
-              <w:t>&lt;</w:t>
-            </w:r>
-            <w:r>
-              <w:t>вид, валюта, Номер</w:t>
-            </w:r>
-            <w:r>
-              <w:t>&gt;&gt;</w:t>
+              <w:t>: needToRender = ${(model.</w:t>
             </w:r>
             <w:r>
               <w:rPr>
                 <w:b/>
                 <w:sz w:val="22"/>
                 <w:szCs w:val="22"/>
+                <w:lang w:val="en-US"/>
               </w:rPr>
-              <w:t>}</w:t>
+              <w:t xml:space="preserve">ipFullName </w:t>
+            </w:r>
+            <w:r>
+              <w:rPr>
+                <w:b/>
+                <w:sz w:val="22"/>
+                <w:szCs w:val="22"/>
+                <w:lang w:val="en-US"/>
+              </w:rPr>
+              <w:t>==</w:t>
+            </w:r>
+            <w:r>
+              <w:rPr>
+                <w:sz w:val="22"/>
+                <w:szCs w:val="22"/>
+                <w:highlight w:val="darkCyan"/>
+                <w:lang w:val="en-US"/>
+              </w:rPr>
+              <w:t>"</w:t>
+            </w:r>
+            <w:r>
+              <w:rPr>
+                <w:b/>
+                <w:sz w:val="22"/>
+                <w:szCs w:val="22"/>
+                <w:lang w:val="en-US"/>
+              </w:rPr>
+              <w:t>Имя ИПшника</w:t>
+            </w:r>
+            <w:r>
+              <w:rPr>
+                <w:sz w:val="22"/>
+                <w:szCs w:val="22"/>
+                <w:highlight w:val="darkCyan"/>
+                <w:lang w:val="en-US"/>
+              </w:rPr>
+              <w:t>"</w:t>
+            </w:r>
+            <w:r>
+              <w:rPr>
+                <w:b/>
+                <w:sz w:val="22"/>
+                <w:szCs w:val="22"/>
+                <w:lang w:val="en-US"/>
+              </w:rPr>
+              <w:t>)?c}}</w:t>
             </w:r>
           </w:p>
         </w:tc>
@@ -1199,131 +1194,6 @@
           </w:tcPr>
           <w:p>
             <w:pPr>
-              <w:widowControl w:val="0"/>
-              <w:jc w:val="center"/>
-              <w:rPr>
-                <w:bCs/>
-                <w:sz w:val="22"/>
-                <w:szCs w:val="22"/>
-                <w:lang w:val="en-US"/>
-              </w:rPr>
-            </w:pPr>
-            <w:r>
-              <w:rPr>
-                <w:sz w:val="22"/>
-                <w:szCs w:val="22"/>
-                <w:highlight w:val="darkCyan"/>
-                <w:lang w:val="en-US"/>
-              </w:rPr>
-              <w:t>&lt;#</w:t>
-            </w:r>
-            <w:r>
-              <w:rPr>
-                <w:sz w:val="22"/>
-                <w:szCs w:val="22"/>
-                <w:highlight w:val="darkCyan"/>
-                <w:lang w:val="en-US"/>
-              </w:rPr>
-              <w:t>if</w:t>
-            </w:r>
-            <w:r>
-              <w:rPr>
-                <w:sz w:val="22"/>
-                <w:szCs w:val="22"/>
-                <w:highlight w:val="darkCyan"/>
-                <w:lang w:val="en-US"/>
-              </w:rPr>
-              <w:t xml:space="preserve"> </w:t>
-            </w:r>
-            <w:r>
-              <w:rPr>
-                <w:sz w:val="22"/>
-                <w:szCs w:val="22"/>
-                <w:highlight w:val="cyan"/>
-                <w:lang w:val="en-US"/>
-              </w:rPr>
-              <w:t>model</w:t>
-            </w:r>
-            <w:r>
-              <w:rPr>
-                <w:sz w:val="22"/>
-                <w:szCs w:val="22"/>
-                <w:highlight w:val="cyan"/>
-                <w:lang w:val="en-US"/>
-              </w:rPr>
-              <w:t>.</w:t>
-            </w:r>
-            <w:r>
-              <w:rPr>
-                <w:sz w:val="22"/>
-                <w:szCs w:val="22"/>
-                <w:lang w:val="en-US"/>
-              </w:rPr>
-              <w:t>ipFullName</w:t>
-            </w:r>
-            <w:r>
-              <w:rPr>
-                <w:sz w:val="22"/>
-                <w:szCs w:val="22"/>
-                <w:highlight w:val="darkCyan"/>
-                <w:lang w:val="en-US"/>
-              </w:rPr>
-              <w:t xml:space="preserve"> </w:t>
-            </w:r>
-            <w:r>
-              <w:rPr>
-                <w:bCs/>
-                <w:sz w:val="22"/>
-                <w:szCs w:val="22"/>
-                <w:highlight w:val="darkCyan"/>
-                <w:lang w:val="en-US"/>
-              </w:rPr>
-              <w:t>== "</w:t>
-            </w:r>
-            <w:r>
-              <w:rPr>
-                <w:bCs/>
-                <w:sz w:val="22"/>
-                <w:szCs w:val="22"/>
-              </w:rPr>
-              <w:t>Имя</w:t>
-            </w:r>
-            <w:r>
-              <w:rPr>
-                <w:bCs/>
-                <w:sz w:val="22"/>
-                <w:szCs w:val="22"/>
-                <w:lang w:val="en-US"/>
-              </w:rPr>
-              <w:t xml:space="preserve"> </w:t>
-            </w:r>
-            <w:r>
-              <w:rPr>
-                <w:bCs/>
-                <w:sz w:val="22"/>
-                <w:szCs w:val="22"/>
-              </w:rPr>
-              <w:t>ИПшник</w:t>
-            </w:r>
-            <w:r>
-              <w:rPr>
-                <w:lang w:val="en-US"/>
-              </w:rPr>
-              <w:t>2</w:t>
-            </w:r>
-            <w:r>
-              <w:rPr>
-                <w:bCs/>
-                <w:sz w:val="22"/>
-                <w:szCs w:val="22"/>
-                <w:highlight w:val="darkCyan"/>
-                <w:lang w:val="en-US"/>
-              </w:rPr>
-              <w:t>"&gt;</w:t>
-            </w:r>
-          </w:p>
-          <w:p>
-            <w:pPr>
               <w:pStyle w:val="afa"/>
               <w:widowControl w:val="0"/>
               <w:numPr>
@@ -1335,45 +1205,6 @@
                 <w:lang w:val="en-US"/>
               </w:rPr>
             </w:pPr>
-          </w:p>
-          <w:p>
-            <w:pPr>
-              <w:widowControl w:val="0"/>
-              <w:jc w:val="center"/>
-              <w:rPr>
-                <w:b/>
-                <w:sz w:val="22"/>
-                <w:szCs w:val="22"/>
-                <w:lang w:val="en-US"/>
-              </w:rPr>
-            </w:pPr>
-            <w:r>
-              <w:rPr>
-                <w:highlight w:val="darkCyan"/>
-              </w:rPr>
-              <w:t>&lt;/#</w:t>
-            </w:r>
-            <w:r>
-              <w:rPr>
-                <w:highlight w:val="darkCyan"/>
-                <w:lang w:val="en-US"/>
-              </w:rPr>
-              <w:t>if</w:t>
-            </w:r>
-            <w:r>
-              <w:rPr>
-                <w:highlight w:val="darkCyan"/>
-              </w:rPr>
-              <w:t>&gt;</w:t>
-            </w:r>
-            <w:r>
-              <w:rPr>
-                <w:lang w:val="en-US"/>
-              </w:rPr>
-              <w:t>q</w:t>
-            </w:r>
-            <w:bookmarkStart w:id="0" w:name="_GoBack"/>
-            <w:bookmarkEnd w:id="0"/>
           </w:p>
         </w:tc>
         <w:tc>
@@ -1460,7 +1291,12 @@
           </w:tcPr>
           <w:p>
             <w:pPr>
+              <w:pStyle w:val="afa"/>
               <w:widowControl w:val="0"/>
+              <w:numPr>
+                <w:ilvl w:val="0"/>
+                <w:numId w:val="23"/>
+              </w:numPr>
             </w:pPr>
           </w:p>
         </w:tc>
@@ -1492,7 +1328,18 @@
                 <w:sz w:val="22"/>
                 <w:szCs w:val="22"/>
               </w:rPr>
-              <w:t>Гарант</w:t>
+              <w:t>Гара</w:t>
+            </w:r>
+            <w:bookmarkStart w:id="0" w:name="_GoBack"/>
+            <w:bookmarkEnd w:id="0"/>
+            <w:r>
+              <w:rPr>
+                <w:b/>
+                <w:bCs/>
+                <w:sz w:val="22"/>
+                <w:szCs w:val="22"/>
+              </w:rPr>
+              <w:t>нт</w:t>
             </w:r>
           </w:p>
         </w:tc>
@@ -3331,6 +3178,92 @@
     </w:lvl>
   </w:abstractNum>
   <w:abstractNum w:abstractNumId="7" w15:restartNumberingAfterBreak="0">
+    <w:nsid w:val="1380542E"/>
+    <w:multiLevelType w:val="hybridMultilevel"/>
+    <w:tmpl w:val="4C9EA642"/>
+    <w:lvl w:ilvl="0" w:tplc="0419000F">
+      <w:start w:val="1"/>
+      <w:numFmt w:val="decimal"/>
+      <w:lvlText w:val="%1."/>
+      <w:lvlJc w:val="left"/>
+      <w:pPr>
+        <w:ind w:left="720" w:hanging="360"/>
+      </w:pPr>
+    </w:lvl>
+    <w:lvl w:ilvl="1" w:tplc="04190019" w:tentative="1">
+      <w:start w:val="1"/>
+      <w:numFmt w:val="lowerLetter"/>
+      <w:lvlText w:val="%2."/>
+      <w:lvlJc w:val="left"/>
+      <w:pPr>
+        <w:ind w:left="1440" w:hanging="360"/>
+      </w:pPr>
+    </w:lvl>
+    <w:lvl w:ilvl="2" w:tplc="0419001B" w:tentative="1">
+      <w:start w:val="1"/>
+      <w:numFmt w:val="lowerRoman"/>
+      <w:lvlText w:val="%3."/>
+      <w:lvlJc w:val="right"/>
+      <w:pPr>
+        <w:ind w:left="2160" w:hanging="180"/>
+      </w:pPr>
+    </w:lvl>
+    <w:lvl w:ilvl="3" w:tplc="0419000F" w:tentative="1">
+      <w:start w:val="1"/>
+      <w:numFmt w:val="decimal"/>
+      <w:lvlText w:val="%4."/>
+      <w:lvlJc w:val="left"/>
+      <w:pPr>
+        <w:ind w:left="2880" w:hanging="360"/>
+      </w:pPr>
+    </w:lvl>
+    <w:lvl w:ilvl="4" w:tplc="04190019" w:tentative="1">
+      <w:start w:val="1"/>
+      <w:numFmt w:val="lowerLetter"/>
+      <w:lvlText w:val="%5."/>
+      <w:lvlJc w:val="left"/>
+      <w:pPr>
+        <w:ind w:left="3600" w:hanging="360"/>
+      </w:pPr>
+    </w:lvl>
+    <w:lvl w:ilvl="5" w:tplc="0419001B" w:tentative="1">
+      <w:start w:val="1"/>
+      <w:numFmt w:val="lowerRoman"/>
+      <w:lvlText w:val="%6."/>
+      <w:lvlJc w:val="right"/>
+      <w:pPr>
+        <w:ind w:left="4320" w:hanging="180"/>
+      </w:pPr>
+    </w:lvl>
+    <w:lvl w:ilvl="6" w:tplc="0419000F" w:tentative="1">
+      <w:start w:val="1"/>
+      <w:numFmt w:val="decimal"/>
+      <w:lvlText w:val="%7."/>
+      <w:lvlJc w:val="left"/>
+      <w:pPr>
+        <w:ind w:left="5040" w:hanging="360"/>
+      </w:pPr>
+    </w:lvl>
+    <w:lvl w:ilvl="7" w:tplc="04190019" w:tentative="1">
+      <w:start w:val="1"/>
+      <w:numFmt w:val="lowerLetter"/>
+      <w:lvlText w:val="%8."/>
+      <w:lvlJc w:val="left"/>
+      <w:pPr>
+        <w:ind w:left="5760" w:hanging="360"/>
+      </w:pPr>
+    </w:lvl>
+    <w:lvl w:ilvl="8" w:tplc="0419001B" w:tentative="1">
+      <w:start w:val="1"/>
+      <w:numFmt w:val="lowerRoman"/>
+      <w:lvlText w:val="%9."/>
+      <w:lvlJc w:val="right"/>
+      <w:pPr>
+        <w:ind w:left="6480" w:hanging="180"/>
+      </w:pPr>
+    </w:lvl>
+  </w:abstractNum>
+  <w:abstractNum w:abstractNumId="8" w15:restartNumberingAfterBreak="0">
     <w:nsid w:val="16E92F46"/>
     <w:multiLevelType w:val="hybridMultilevel"/>
     <w:tmpl w:val="0FB02CE2"/>
@@ -3442,7 +3375,7 @@
       </w:rPr>
     </w:lvl>
   </w:abstractNum>
-  <w:abstractNum w:abstractNumId="8" w15:restartNumberingAfterBreak="0">
+  <w:abstractNum w:abstractNumId="9" w15:restartNumberingAfterBreak="0">
     <w:nsid w:val="210D2590"/>
     <w:multiLevelType w:val="hybridMultilevel"/>
     <w:tmpl w:val="7A0A5A06"/>
@@ -3555,7 +3488,7 @@
       </w:rPr>
     </w:lvl>
   </w:abstractNum>
-  <w:abstractNum w:abstractNumId="9" w15:restartNumberingAfterBreak="0">
+  <w:abstractNum w:abstractNumId="10" w15:restartNumberingAfterBreak="0">
     <w:nsid w:val="26D20009"/>
     <w:multiLevelType w:val="hybridMultilevel"/>
     <w:tmpl w:val="1CF66FB6"/>
@@ -3668,7 +3601,7 @@
       </w:rPr>
     </w:lvl>
   </w:abstractNum>
-  <w:abstractNum w:abstractNumId="10" w15:restartNumberingAfterBreak="0">
+  <w:abstractNum w:abstractNumId="11" w15:restartNumberingAfterBreak="0">
     <w:nsid w:val="2DB652B6"/>
     <w:multiLevelType w:val="multilevel"/>
     <w:tmpl w:val="0419001F"/>
@@ -3810,10 +3743,10 @@
       </w:rPr>
     </w:lvl>
   </w:abstractNum>
-  <w:abstractNum w:abstractNumId="11" w15:restartNumberingAfterBreak="0">
+  <w:abstractNum w:abstractNumId="12" w15:restartNumberingAfterBreak="0">
     <w:nsid w:val="2ED55F0C"/>
     <w:multiLevelType w:val="hybridMultilevel"/>
-    <w:tmpl w:val="01103716"/>
+    <w:tmpl w:val="DCE4D5C8"/>
     <w:lvl w:ilvl="0" w:tplc="167AA794">
       <w:start w:val="1"/>
       <w:numFmt w:val="decimal"/>
@@ -3899,7 +3832,7 @@
       </w:pPr>
     </w:lvl>
   </w:abstractNum>
-  <w:abstractNum w:abstractNumId="12" w15:restartNumberingAfterBreak="0">
+  <w:abstractNum w:abstractNumId="13" w15:restartNumberingAfterBreak="0">
     <w:nsid w:val="34462078"/>
     <w:multiLevelType w:val="hybridMultilevel"/>
     <w:tmpl w:val="145C79EC"/>
@@ -4012,7 +3945,7 @@
       </w:rPr>
     </w:lvl>
   </w:abstractNum>
-  <w:abstractNum w:abstractNumId="13" w15:restartNumberingAfterBreak="0">
+  <w:abstractNum w:abstractNumId="14" w15:restartNumberingAfterBreak="0">
     <w:nsid w:val="34462A24"/>
     <w:multiLevelType w:val="hybridMultilevel"/>
     <w:tmpl w:val="C218BFB0"/>
@@ -4124,7 +4057,7 @@
       </w:rPr>
     </w:lvl>
   </w:abstractNum>
-  <w:abstractNum w:abstractNumId="14" w15:restartNumberingAfterBreak="0">
+  <w:abstractNum w:abstractNumId="15" w15:restartNumberingAfterBreak="0">
     <w:nsid w:val="3BEC04A3"/>
     <w:multiLevelType w:val="hybridMultilevel"/>
     <w:tmpl w:val="47B2FAE6"/>
@@ -4239,7 +4172,7 @@
       </w:rPr>
     </w:lvl>
   </w:abstractNum>
-  <w:abstractNum w:abstractNumId="15" w15:restartNumberingAfterBreak="0">
+  <w:abstractNum w:abstractNumId="16" w15:restartNumberingAfterBreak="0">
     <w:nsid w:val="3D326915"/>
     <w:multiLevelType w:val="hybridMultilevel"/>
     <w:tmpl w:val="31504922"/>
@@ -4325,7 +4258,7 @@
       </w:pPr>
     </w:lvl>
   </w:abstractNum>
-  <w:abstractNum w:abstractNumId="16" w15:restartNumberingAfterBreak="0">
+  <w:abstractNum w:abstractNumId="17" w15:restartNumberingAfterBreak="0">
     <w:nsid w:val="41855F05"/>
     <w:multiLevelType w:val="hybridMultilevel"/>
     <w:tmpl w:val="83FCCFFC"/>
@@ -4438,7 +4371,7 @@
       </w:rPr>
     </w:lvl>
   </w:abstractNum>
-  <w:abstractNum w:abstractNumId="17" w15:restartNumberingAfterBreak="0">
+  <w:abstractNum w:abstractNumId="18" w15:restartNumberingAfterBreak="0">
     <w:nsid w:val="44965E5D"/>
     <w:multiLevelType w:val="hybridMultilevel"/>
     <w:tmpl w:val="4DFC0C3C"/>
@@ -4552,7 +4485,7 @@
       </w:rPr>
     </w:lvl>
   </w:abstractNum>
-  <w:abstractNum w:abstractNumId="18" w15:restartNumberingAfterBreak="0">
+  <w:abstractNum w:abstractNumId="19" w15:restartNumberingAfterBreak="0">
     <w:nsid w:val="4CD82E4A"/>
     <w:multiLevelType w:val="multilevel"/>
     <w:tmpl w:val="91FE308C"/>
@@ -4680,7 +4613,7 @@
       </w:rPr>
     </w:lvl>
   </w:abstractNum>
-  <w:abstractNum w:abstractNumId="19" w15:restartNumberingAfterBreak="0">
+  <w:abstractNum w:abstractNumId="20" w15:restartNumberingAfterBreak="0">
     <w:nsid w:val="4D1312A5"/>
     <w:multiLevelType w:val="multilevel"/>
     <w:tmpl w:val="13AAD85E"/>
@@ -4803,7 +4736,7 @@
       </w:rPr>
     </w:lvl>
   </w:abstractNum>
-  <w:abstractNum w:abstractNumId="20" w15:restartNumberingAfterBreak="0">
+  <w:abstractNum w:abstractNumId="21" w15:restartNumberingAfterBreak="0">
     <w:nsid w:val="4DFB6888"/>
     <w:multiLevelType w:val="hybridMultilevel"/>
     <w:tmpl w:val="E196F7EE"/>
@@ -4916,7 +4849,7 @@
       </w:rPr>
     </w:lvl>
   </w:abstractNum>
-  <w:abstractNum w:abstractNumId="21" w15:restartNumberingAfterBreak="0">
+  <w:abstractNum w:abstractNumId="22" w15:restartNumberingAfterBreak="0">
     <w:nsid w:val="593C0D29"/>
     <w:multiLevelType w:val="hybridMultilevel"/>
     <w:tmpl w:val="B9604E00"/>
@@ -5029,7 +4962,7 @@
       </w:rPr>
     </w:lvl>
   </w:abstractNum>
-  <w:abstractNum w:abstractNumId="22" w15:restartNumberingAfterBreak="0">
+  <w:abstractNum w:abstractNumId="23" w15:restartNumberingAfterBreak="0">
     <w:nsid w:val="7961464A"/>
     <w:multiLevelType w:val="hybridMultilevel"/>
     <w:tmpl w:val="984AC112"/>
@@ -5143,10 +5076,10 @@
     </w:lvl>
   </w:abstractNum>
   <w:num w:numId="1">
-    <w:abstractNumId w:val="10"/>
+    <w:abstractNumId w:val="11"/>
   </w:num>
   <w:num w:numId="2">
-    <w:abstractNumId w:val="19"/>
+    <w:abstractNumId w:val="20"/>
   </w:num>
   <w:num w:numId="3">
     <w:abstractNumId w:val="6"/>
@@ -5155,40 +5088,40 @@
     <w:abstractNumId w:val="1"/>
   </w:num>
   <w:num w:numId="5">
-    <w:abstractNumId w:val="18"/>
+    <w:abstractNumId w:val="19"/>
   </w:num>
   <w:num w:numId="6">
     <w:abstractNumId w:val="3"/>
   </w:num>
   <w:num w:numId="7">
-    <w:abstractNumId w:val="15"/>
+    <w:abstractNumId w:val="16"/>
   </w:num>
   <w:num w:numId="8">
-    <w:abstractNumId w:val="12"/>
+    <w:abstractNumId w:val="13"/>
   </w:num>
   <w:num w:numId="9">
-    <w:abstractNumId w:val="8"/>
+    <w:abstractNumId w:val="9"/>
   </w:num>
   <w:num w:numId="10">
-    <w:abstractNumId w:val="9"/>
+    <w:abstractNumId w:val="10"/>
   </w:num>
   <w:num w:numId="11">
     <w:abstractNumId w:val="2"/>
   </w:num>
   <w:num w:numId="12">
-    <w:abstractNumId w:val="16"/>
+    <w:abstractNumId w:val="17"/>
   </w:num>
   <w:num w:numId="13">
-    <w:abstractNumId w:val="13"/>
+    <w:abstractNumId w:val="14"/>
   </w:num>
   <w:num w:numId="14">
-    <w:abstractNumId w:val="21"/>
+    <w:abstractNumId w:val="22"/>
   </w:num>
   <w:num w:numId="15">
-    <w:abstractNumId w:val="7"/>
+    <w:abstractNumId w:val="8"/>
   </w:num>
   <w:num w:numId="16">
-    <w:abstractNumId w:val="22"/>
+    <w:abstractNumId w:val="23"/>
   </w:num>
   <w:num w:numId="17">
     <w:abstractNumId w:val="5"/>
@@ -5197,19 +5130,22 @@
     <w:abstractNumId w:val="4"/>
   </w:num>
   <w:num w:numId="19">
-    <w:abstractNumId w:val="14"/>
+    <w:abstractNumId w:val="15"/>
   </w:num>
   <w:num w:numId="20">
     <w:abstractNumId w:val="0"/>
   </w:num>
   <w:num w:numId="21">
-    <w:abstractNumId w:val="17"/>
+    <w:abstractNumId w:val="18"/>
   </w:num>
   <w:num w:numId="22">
-    <w:abstractNumId w:val="20"/>
+    <w:abstractNumId w:val="21"/>
   </w:num>
   <w:num w:numId="23">
-    <w:abstractNumId w:val="11"/>
+    <w:abstractNumId w:val="12"/>
+  </w:num>
+  <w:num w:numId="24">
+    <w:abstractNumId w:val="7"/>
   </w:num>
   <w:numIdMacAtCleanup w:val="19"/>
 </w:numbering>
@@ -10577,8 +10513,8 @@
     <w:rsid w:val="003F32FC"/>
     <w:rsid w:val="003F3334"/>
     <w:rsid w:val="004110E5"/>
-    <w:rsid w:val="00426246"/>
     <w:rsid w:val="00434CB6"/>
+    <w:rsid w:val="00465496"/>
     <w:rsid w:val="00473AE1"/>
     <w:rsid w:val="00483A29"/>
     <w:rsid w:val="00486312"/>
@@ -11556,7 +11492,7 @@
 </file>
 
 <file path=customXml/itemProps2.xml><?xml version="1.0" encoding="utf-8"?>
-<ds:datastoreItem xmlns:ds="http://schemas.openxmlformats.org/officeDocument/2006/customXml" ds:itemID="{40BCA334-F12C-4332-90C8-70ACD5597144}">
+<ds:datastoreItem xmlns:ds="http://schemas.openxmlformats.org/officeDocument/2006/customXml" ds:itemID="{E077C4B6-7B4C-4E87-8392-B8B7540B6E23}">
   <ds:schemaRefs>
     <ds:schemaRef ds:uri="http://schemas.openxmlformats.org/officeDocument/2006/bibliography"/>
   </ds:schemaRefs>

</xml_diff>

<commit_message>
init list support for tables(not compile)
</commit_message>
<xml_diff>
--- a/src/main/resources/romSourceBack2.docx
+++ b/src/main/resources/romSourceBack2.docx
@@ -601,68 +601,6 @@
         </w:rPr>
         <w:t xml:space="preserve"> Закладка:</w:t>
       </w:r>
-      <w:r>
-        <w:rPr>
-          <w:sz w:val="22"/>
-          <w:szCs w:val="22"/>
-        </w:rPr>
-        <w:t xml:space="preserve"> </w:t>
-      </w:r>
-      <w:r>
-        <w:rPr>
-          <w:sz w:val="22"/>
-          <w:szCs w:val="22"/>
-        </w:rPr>
-        <w:fldChar w:fldCharType="begin"/>
-      </w:r>
-      <w:r>
-        <w:rPr>
-          <w:sz w:val="22"/>
-          <w:szCs w:val="22"/>
-        </w:rPr>
-        <w:instrText xml:space="preserve"> REF Принципал \r \h </w:instrText>
-      </w:r>
-      <w:r>
-        <w:rPr>
-          <w:sz w:val="22"/>
-          <w:szCs w:val="22"/>
-        </w:rPr>
-      </w:r>
-      <w:r>
-        <w:rPr>
-          <w:sz w:val="22"/>
-          <w:szCs w:val="22"/>
-        </w:rPr>
-        <w:fldChar w:fldCharType="separate"/>
-      </w:r>
-      <w:r>
-        <w:rPr>
-          <w:sz w:val="22"/>
-          <w:szCs w:val="22"/>
-        </w:rPr>
-        <w:t>4</w:t>
-      </w:r>
-      <w:r>
-        <w:rPr>
-          <w:sz w:val="22"/>
-          <w:szCs w:val="22"/>
-        </w:rPr>
-        <w:fldChar w:fldCharType="end"/>
-      </w:r>
-      <w:r>
-        <w:rPr>
-          <w:sz w:val="22"/>
-          <w:szCs w:val="22"/>
-        </w:rPr>
-        <w:t xml:space="preserve"> </w:t>
-      </w:r>
-      <w:r>
-        <w:rPr>
-          <w:sz w:val="22"/>
-          <w:szCs w:val="22"/>
-        </w:rPr>
-        <w:t>воть</w:t>
-      </w:r>
     </w:p>
     <w:p>
       <w:pPr>
@@ -977,6 +915,7 @@
         <w:rPr>
           <w:sz w:val="22"/>
           <w:szCs w:val="22"/>
+          <w:lang w:val="en-US"/>
         </w:rPr>
       </w:pPr>
       <w:r>
@@ -984,6 +923,7 @@
           <w:sz w:val="22"/>
           <w:szCs w:val="22"/>
           <w:highlight w:val="yellow"/>
+          <w:lang w:val="en-US"/>
         </w:rPr>
         <w:t>&lt;/#</w:t>
       </w:r>
@@ -1001,6 +941,7 @@
           <w:sz w:val="22"/>
           <w:szCs w:val="22"/>
           <w:highlight w:val="yellow"/>
+          <w:lang w:val="en-US"/>
         </w:rPr>
         <w:t>&gt;</w:t>
       </w:r>
@@ -1015,6 +956,7 @@
         <w:rPr>
           <w:sz w:val="22"/>
           <w:szCs w:val="22"/>
+          <w:lang w:val="en-US"/>
         </w:rPr>
       </w:pPr>
     </w:p>
@@ -1031,7 +973,6 @@
           <w:lang w:val="en-US"/>
         </w:rPr>
       </w:pPr>
-      <w:bookmarkStart w:id="0" w:name="_GoBack"/>
       <w:r>
         <w:rPr>
           <w:sz w:val="22"/>
@@ -1148,7 +1089,6 @@
         <w:t>&lt;/#list&gt;</w:t>
       </w:r>
     </w:p>
-    <w:bookmarkEnd w:id="0"/>
     <w:p>
       <w:pPr>
         <w:widowControl w:val="0"/>
@@ -1157,6 +1097,262 @@
         <w:ind w:firstLine="709"/>
         <w:jc w:val="both"/>
         <w:rPr>
+          <w:b/>
+          <w:sz w:val="22"/>
+          <w:szCs w:val="22"/>
+          <w:lang w:val="en-US"/>
+        </w:rPr>
+      </w:pPr>
+    </w:p>
+    <w:p>
+      <w:pPr>
+        <w:widowControl w:val="0"/>
+        <w:autoSpaceDE w:val="0"/>
+        <w:autoSpaceDN w:val="0"/>
+        <w:ind w:firstLine="709"/>
+        <w:jc w:val="both"/>
+        <w:rPr>
+          <w:b/>
+          <w:sz w:val="22"/>
+          <w:szCs w:val="22"/>
+          <w:lang w:val="en-US"/>
+        </w:rPr>
+      </w:pPr>
+      <w:r>
+        <w:rPr>
+          <w:b/>
+          <w:sz w:val="22"/>
+          <w:szCs w:val="22"/>
+          <w:lang w:val="en-US"/>
+        </w:rPr>
+        <w:t>&lt;#list model.listTest.documents as document&gt;</w:t>
+      </w:r>
+      <w:r>
+        <w:rPr>
+          <w:b/>
+          <w:sz w:val="22"/>
+          <w:szCs w:val="22"/>
+          <w:highlight w:val="yellow"/>
+          <w:lang w:val="en-US"/>
+        </w:rPr>
+        <w:t>${</w:t>
+      </w:r>
+      <w:r>
+        <w:rPr>
+          <w:b/>
+          <w:sz w:val="22"/>
+          <w:szCs w:val="22"/>
+          <w:highlight w:val="darkCyan"/>
+          <w:lang w:val="en-US"/>
+        </w:rPr>
+        <w:t>"</w:t>
+      </w:r>
+      <w:r>
+        <w:rPr>
+          <w:b/>
+          <w:sz w:val="22"/>
+          <w:szCs w:val="22"/>
+          <w:highlight w:val="yellow"/>
+          <w:lang w:val="en-US"/>
+        </w:rPr>
+        <w:t xml:space="preserve">&lt;#assign </w:t>
+      </w:r>
+      <w:r>
+        <w:rPr>
+          <w:b/>
+          <w:sz w:val="22"/>
+          <w:szCs w:val="22"/>
+          <w:lang w:val="en-US"/>
+        </w:rPr>
+        <w:t>document.id</w:t>
+      </w:r>
+      <w:r>
+        <w:rPr>
+          <w:b/>
+          <w:sz w:val="22"/>
+          <w:szCs w:val="22"/>
+          <w:highlight w:val="yellow"/>
+          <w:lang w:val="en-US"/>
+        </w:rPr>
+        <w:t xml:space="preserve"> </w:t>
+      </w:r>
+      <w:r>
+        <w:rPr>
+          <w:b/>
+          <w:sz w:val="22"/>
+          <w:szCs w:val="22"/>
+          <w:highlight w:val="yellow"/>
+          <w:lang w:val="en-US"/>
+        </w:rPr>
+        <w:t>=</w:t>
+      </w:r>
+      <w:r>
+        <w:rPr>
+          <w:b/>
+          <w:sz w:val="22"/>
+          <w:szCs w:val="22"/>
+          <w:highlight w:val="yellow"/>
+          <w:lang w:val="en-US"/>
+        </w:rPr>
+        <w:t xml:space="preserve"> </w:t>
+      </w:r>
+      <w:r>
+        <w:rPr>
+          <w:b/>
+          <w:sz w:val="22"/>
+          <w:szCs w:val="22"/>
+          <w:lang w:val="en-US"/>
+        </w:rPr>
+        <w:t>${document.id}</w:t>
+      </w:r>
+      <w:r>
+        <w:rPr>
+          <w:b/>
+          <w:sz w:val="22"/>
+          <w:szCs w:val="22"/>
+          <w:highlight w:val="yellow"/>
+          <w:lang w:val="en-US"/>
+        </w:rPr>
+        <w:t>&gt;</w:t>
+      </w:r>
+      <w:r>
+        <w:rPr>
+          <w:b/>
+          <w:sz w:val="22"/>
+          <w:szCs w:val="22"/>
+          <w:lang w:val="en-US"/>
+        </w:rPr>
+        <w:t xml:space="preserve"> </w:t>
+      </w:r>
+      <w:r>
+        <w:rPr>
+          <w:b/>
+          <w:sz w:val="22"/>
+          <w:szCs w:val="22"/>
+          <w:highlight w:val="yellow"/>
+          <w:lang w:val="en-US"/>
+        </w:rPr>
+        <w:t xml:space="preserve">&lt;#assign </w:t>
+      </w:r>
+      <w:r>
+        <w:rPr>
+          <w:b/>
+          <w:sz w:val="22"/>
+          <w:szCs w:val="22"/>
+          <w:lang w:val="en-US"/>
+        </w:rPr>
+        <w:t>document.</w:t>
+      </w:r>
+      <w:r>
+        <w:rPr>
+          <w:b/>
+          <w:sz w:val="22"/>
+          <w:szCs w:val="22"/>
+          <w:lang w:val="en-US"/>
+        </w:rPr>
+        <w:t>n</w:t>
+      </w:r>
+      <w:r>
+        <w:rPr>
+          <w:b/>
+          <w:sz w:val="22"/>
+          <w:szCs w:val="22"/>
+          <w:lang w:val="en-US"/>
+        </w:rPr>
+        <w:t>ame</w:t>
+      </w:r>
+      <w:r>
+        <w:rPr>
+          <w:b/>
+          <w:sz w:val="22"/>
+          <w:szCs w:val="22"/>
+          <w:highlight w:val="yellow"/>
+          <w:lang w:val="en-US"/>
+        </w:rPr>
+        <w:t xml:space="preserve"> </w:t>
+      </w:r>
+      <w:r>
+        <w:rPr>
+          <w:b/>
+          <w:sz w:val="22"/>
+          <w:szCs w:val="22"/>
+          <w:highlight w:val="yellow"/>
+          <w:lang w:val="en-US"/>
+        </w:rPr>
+        <w:t xml:space="preserve">= </w:t>
+      </w:r>
+      <w:r>
+        <w:rPr>
+          <w:b/>
+          <w:sz w:val="22"/>
+          <w:szCs w:val="22"/>
+          <w:lang w:val="en-US"/>
+        </w:rPr>
+        <w:t>${document.name}</w:t>
+      </w:r>
+      <w:r>
+        <w:rPr>
+          <w:b/>
+          <w:sz w:val="22"/>
+          <w:szCs w:val="22"/>
+          <w:highlight w:val="yellow"/>
+          <w:lang w:val="en-US"/>
+        </w:rPr>
+        <w:t>&gt;</w:t>
+      </w:r>
+      <w:r>
+        <w:rPr>
+          <w:b/>
+          <w:sz w:val="22"/>
+          <w:szCs w:val="22"/>
+          <w:highlight w:val="darkCyan"/>
+          <w:lang w:val="en-US"/>
+        </w:rPr>
+        <w:t>"</w:t>
+      </w:r>
+      <w:r>
+        <w:rPr>
+          <w:b/>
+          <w:sz w:val="22"/>
+          <w:szCs w:val="22"/>
+          <w:highlight w:val="yellow"/>
+          <w:lang w:val="en-US"/>
+        </w:rPr>
+        <w:t>}</w:t>
+      </w:r>
+      <w:r>
+        <w:rPr>
+          <w:b/>
+          <w:sz w:val="22"/>
+          <w:szCs w:val="22"/>
+          <w:lang w:val="en-US"/>
+        </w:rPr>
+        <w:t>&lt;/#list&gt;</w:t>
+      </w:r>
+    </w:p>
+    <w:p>
+      <w:pPr>
+        <w:widowControl w:val="0"/>
+        <w:autoSpaceDE w:val="0"/>
+        <w:autoSpaceDN w:val="0"/>
+        <w:ind w:firstLine="709"/>
+        <w:jc w:val="both"/>
+        <w:rPr>
+          <w:b/>
+          <w:sz w:val="22"/>
+          <w:szCs w:val="22"/>
+          <w:lang w:val="en-US"/>
+        </w:rPr>
+      </w:pPr>
+    </w:p>
+    <w:p>
+      <w:pPr>
+        <w:widowControl w:val="0"/>
+        <w:autoSpaceDE w:val="0"/>
+        <w:autoSpaceDN w:val="0"/>
+        <w:ind w:firstLine="709"/>
+        <w:jc w:val="both"/>
+        <w:rPr>
           <w:sz w:val="22"/>
           <w:szCs w:val="22"/>
           <w:lang w:val="en-US"/>
@@ -1165,15 +1361,15 @@
     </w:p>
     <w:tbl>
       <w:tblPr>
-        <w:tblW w:w="11526" w:type="dxa"/>
+        <w:tblW w:w="9825" w:type="dxa"/>
         <w:tblInd w:w="93" w:type="dxa"/>
         <w:tblLayout w:type="fixed"/>
         <w:tblLook w:val="04A0" w:firstRow="1" w:lastRow="0" w:firstColumn="1" w:lastColumn="0" w:noHBand="0" w:noVBand="1"/>
       </w:tblPr>
       <w:tblGrid>
         <w:gridCol w:w="1320"/>
-        <w:gridCol w:w="3260"/>
-        <w:gridCol w:w="6946"/>
+        <w:gridCol w:w="2977"/>
+        <w:gridCol w:w="5528"/>
       </w:tblGrid>
       <w:tr>
         <w:trPr>
@@ -1181,7 +1377,7 @@
         </w:trPr>
         <w:tc>
           <w:tcPr>
-            <w:tcW w:w="11526" w:type="dxa"/>
+            <w:tcW w:w="9825" w:type="dxa"/>
             <w:gridSpan w:val="3"/>
             <w:tcBorders>
               <w:top w:val="single" w:sz="4" w:space="0" w:color="auto"/>
@@ -1266,7 +1462,7 @@
         </w:tc>
         <w:tc>
           <w:tcPr>
-            <w:tcW w:w="3260" w:type="dxa"/>
+            <w:tcW w:w="2977" w:type="dxa"/>
             <w:tcBorders>
               <w:top w:val="single" w:sz="4" w:space="0" w:color="auto"/>
               <w:left w:val="nil"/>
@@ -1297,7 +1493,7 @@
         </w:tc>
         <w:tc>
           <w:tcPr>
-            <w:tcW w:w="6946" w:type="dxa"/>
+            <w:tcW w:w="5528" w:type="dxa"/>
             <w:tcBorders>
               <w:top w:val="single" w:sz="4" w:space="0" w:color="auto"/>
               <w:left w:val="nil"/>
@@ -1359,7 +1555,7 @@
         </w:tc>
         <w:tc>
           <w:tcPr>
-            <w:tcW w:w="3260" w:type="dxa"/>
+            <w:tcW w:w="2977" w:type="dxa"/>
             <w:tcBorders>
               <w:top w:val="single" w:sz="4" w:space="0" w:color="auto"/>
               <w:left w:val="nil"/>
@@ -1393,7 +1589,7 @@
         </w:tc>
         <w:tc>
           <w:tcPr>
-            <w:tcW w:w="6946" w:type="dxa"/>
+            <w:tcW w:w="5528" w:type="dxa"/>
             <w:tcBorders>
               <w:top w:val="single" w:sz="4" w:space="0" w:color="auto"/>
               <w:left w:val="nil"/>
@@ -1429,7 +1625,7 @@
         </w:trPr>
         <w:tc>
           <w:tcPr>
-            <w:tcW w:w="11526" w:type="dxa"/>
+            <w:tcW w:w="9825" w:type="dxa"/>
             <w:gridSpan w:val="3"/>
             <w:tcBorders>
               <w:top w:val="single" w:sz="4" w:space="0" w:color="auto"/>
@@ -1443,7 +1639,10 @@
           <w:p>
             <w:pPr>
               <w:widowControl w:val="0"/>
-              <w:jc w:val="center"/>
+              <w:autoSpaceDE w:val="0"/>
+              <w:autoSpaceDN w:val="0"/>
+              <w:ind w:firstLine="709"/>
+              <w:jc w:val="both"/>
               <w:rPr>
                 <w:b/>
                 <w:sz w:val="22"/>
@@ -1455,6 +1654,7 @@
                 <w:b/>
                 <w:sz w:val="22"/>
                 <w:szCs w:val="22"/>
+                <w:highlight w:val="yellow"/>
               </w:rPr>
               <w:t>{</w:t>
             </w:r>
@@ -1463,6 +1663,7 @@
                 <w:b/>
                 <w:sz w:val="22"/>
                 <w:szCs w:val="22"/>
+                <w:highlight w:val="yellow"/>
                 <w:lang w:val="en-US"/>
               </w:rPr>
               <w:t>MetaInfoRow</w:t>
@@ -1472,6 +1673,7 @@
                 <w:b/>
                 <w:sz w:val="22"/>
                 <w:szCs w:val="22"/>
+                <w:highlight w:val="yellow"/>
               </w:rPr>
               <w:t xml:space="preserve">: </w:t>
             </w:r>
@@ -1480,6 +1682,7 @@
                 <w:b/>
                 <w:sz w:val="22"/>
                 <w:szCs w:val="22"/>
+                <w:highlight w:val="green"/>
                 <w:lang w:val="en-US"/>
               </w:rPr>
               <w:t>needToRender</w:t>
@@ -1489,14 +1692,25 @@
                 <w:b/>
                 <w:sz w:val="22"/>
                 <w:szCs w:val="22"/>
-              </w:rPr>
-              <w:t xml:space="preserve"> = ${(</w:t>
+                <w:highlight w:val="yellow"/>
+              </w:rPr>
+              <w:t xml:space="preserve"> = </w:t>
             </w:r>
             <w:r>
               <w:rPr>
                 <w:b/>
                 <w:sz w:val="22"/>
                 <w:szCs w:val="22"/>
+                <w:highlight w:val="cyan"/>
+              </w:rPr>
+              <w:t>${(</w:t>
+            </w:r>
+            <w:r>
+              <w:rPr>
+                <w:b/>
+                <w:sz w:val="22"/>
+                <w:szCs w:val="22"/>
+                <w:highlight w:val="cyan"/>
                 <w:lang w:val="en-US"/>
               </w:rPr>
               <w:t>model</w:t>
@@ -1506,6 +1720,7 @@
                 <w:b/>
                 <w:sz w:val="22"/>
                 <w:szCs w:val="22"/>
+                <w:highlight w:val="cyan"/>
               </w:rPr>
               <w:t>.</w:t>
             </w:r>
@@ -1514,6 +1729,7 @@
                 <w:b/>
                 <w:sz w:val="22"/>
                 <w:szCs w:val="22"/>
+                <w:highlight w:val="cyan"/>
                 <w:lang w:val="en-US"/>
               </w:rPr>
               <w:t>ipFullName</w:t>
@@ -1523,6 +1739,7 @@
                 <w:b/>
                 <w:sz w:val="22"/>
                 <w:szCs w:val="22"/>
+                <w:highlight w:val="cyan"/>
               </w:rPr>
               <w:t xml:space="preserve"> ==</w:t>
             </w:r>
@@ -1530,7 +1747,7 @@
               <w:rPr>
                 <w:sz w:val="22"/>
                 <w:szCs w:val="22"/>
-                <w:highlight w:val="darkCyan"/>
+                <w:highlight w:val="cyan"/>
               </w:rPr>
               <w:t>"</w:t>
             </w:r>
@@ -1539,14 +1756,15 @@
                 <w:b/>
                 <w:sz w:val="22"/>
                 <w:szCs w:val="22"/>
-              </w:rPr>
-              <w:t>Имя ИПшника2</w:t>
+                <w:highlight w:val="cyan"/>
+              </w:rPr>
+              <w:t>Имя ИПшника</w:t>
             </w:r>
             <w:r>
               <w:rPr>
                 <w:sz w:val="22"/>
                 <w:szCs w:val="22"/>
-                <w:highlight w:val="darkCyan"/>
+                <w:highlight w:val="cyan"/>
               </w:rPr>
               <w:t>"</w:t>
             </w:r>
@@ -1555,6 +1773,7 @@
                 <w:b/>
                 <w:sz w:val="22"/>
                 <w:szCs w:val="22"/>
+                <w:highlight w:val="cyan"/>
               </w:rPr>
               <w:t>)?</w:t>
             </w:r>
@@ -1563,6 +1782,7 @@
                 <w:b/>
                 <w:sz w:val="22"/>
                 <w:szCs w:val="22"/>
+                <w:highlight w:val="cyan"/>
                 <w:lang w:val="en-US"/>
               </w:rPr>
               <w:t>c</w:t>
@@ -1572,8 +1792,484 @@
                 <w:b/>
                 <w:sz w:val="22"/>
                 <w:szCs w:val="22"/>
-              </w:rPr>
-              <w:t>}}</w:t>
+                <w:highlight w:val="cyan"/>
+              </w:rPr>
+              <w:t>}</w:t>
+            </w:r>
+            <w:r>
+              <w:rPr>
+                <w:b/>
+                <w:sz w:val="22"/>
+                <w:szCs w:val="22"/>
+                <w:highlight w:val="yellow"/>
+              </w:rPr>
+              <w:t xml:space="preserve">, </w:t>
+            </w:r>
+            <w:r>
+              <w:rPr>
+                <w:b/>
+                <w:sz w:val="22"/>
+                <w:szCs w:val="22"/>
+                <w:highlight w:val="green"/>
+                <w:lang w:val="en-US"/>
+              </w:rPr>
+              <w:t>loop</w:t>
+            </w:r>
+            <w:r>
+              <w:rPr>
+                <w:b/>
+                <w:sz w:val="22"/>
+                <w:szCs w:val="22"/>
+                <w:highlight w:val="green"/>
+                <w:lang w:val="en-US"/>
+              </w:rPr>
+              <w:t>Condition</w:t>
+            </w:r>
+            <w:r>
+              <w:rPr>
+                <w:b/>
+                <w:sz w:val="22"/>
+                <w:szCs w:val="22"/>
+                <w:highlight w:val="yellow"/>
+              </w:rPr>
+              <w:t xml:space="preserve"> = </w:t>
+            </w:r>
+            <w:r>
+              <w:rPr>
+                <w:b/>
+                <w:sz w:val="22"/>
+                <w:szCs w:val="22"/>
+                <w:highlight w:val="cyan"/>
+              </w:rPr>
+              <w:t>&lt;#</w:t>
+            </w:r>
+            <w:r>
+              <w:rPr>
+                <w:b/>
+                <w:sz w:val="22"/>
+                <w:szCs w:val="22"/>
+                <w:highlight w:val="cyan"/>
+                <w:lang w:val="en-US"/>
+              </w:rPr>
+              <w:t>list</w:t>
+            </w:r>
+            <w:r>
+              <w:rPr>
+                <w:b/>
+                <w:sz w:val="22"/>
+                <w:szCs w:val="22"/>
+                <w:highlight w:val="cyan"/>
+              </w:rPr>
+              <w:t xml:space="preserve"> </w:t>
+            </w:r>
+            <w:r>
+              <w:rPr>
+                <w:b/>
+                <w:sz w:val="22"/>
+                <w:szCs w:val="22"/>
+                <w:highlight w:val="cyan"/>
+                <w:lang w:val="en-US"/>
+              </w:rPr>
+              <w:t>model</w:t>
+            </w:r>
+            <w:r>
+              <w:rPr>
+                <w:b/>
+                <w:sz w:val="22"/>
+                <w:szCs w:val="22"/>
+                <w:highlight w:val="cyan"/>
+              </w:rPr>
+              <w:t>.</w:t>
+            </w:r>
+            <w:r>
+              <w:rPr>
+                <w:b/>
+                <w:sz w:val="22"/>
+                <w:szCs w:val="22"/>
+                <w:highlight w:val="cyan"/>
+                <w:lang w:val="en-US"/>
+              </w:rPr>
+              <w:t>listTest</w:t>
+            </w:r>
+            <w:r>
+              <w:rPr>
+                <w:b/>
+                <w:sz w:val="22"/>
+                <w:szCs w:val="22"/>
+                <w:highlight w:val="cyan"/>
+              </w:rPr>
+              <w:t>.</w:t>
+            </w:r>
+            <w:r>
+              <w:rPr>
+                <w:b/>
+                <w:sz w:val="22"/>
+                <w:szCs w:val="22"/>
+                <w:highlight w:val="cyan"/>
+                <w:lang w:val="en-US"/>
+              </w:rPr>
+              <w:t>documents</w:t>
+            </w:r>
+            <w:r>
+              <w:rPr>
+                <w:b/>
+                <w:sz w:val="22"/>
+                <w:szCs w:val="22"/>
+                <w:highlight w:val="cyan"/>
+              </w:rPr>
+              <w:t xml:space="preserve"> </w:t>
+            </w:r>
+            <w:r>
+              <w:rPr>
+                <w:b/>
+                <w:sz w:val="22"/>
+                <w:szCs w:val="22"/>
+                <w:highlight w:val="cyan"/>
+                <w:lang w:val="en-US"/>
+              </w:rPr>
+              <w:t>as</w:t>
+            </w:r>
+            <w:r>
+              <w:rPr>
+                <w:b/>
+                <w:sz w:val="22"/>
+                <w:szCs w:val="22"/>
+                <w:highlight w:val="cyan"/>
+              </w:rPr>
+              <w:t xml:space="preserve"> </w:t>
+            </w:r>
+            <w:r>
+              <w:rPr>
+                <w:b/>
+                <w:sz w:val="22"/>
+                <w:szCs w:val="22"/>
+                <w:highlight w:val="cyan"/>
+                <w:lang w:val="en-US"/>
+              </w:rPr>
+              <w:t>document</w:t>
+            </w:r>
+            <w:r>
+              <w:rPr>
+                <w:b/>
+                <w:sz w:val="22"/>
+                <w:szCs w:val="22"/>
+                <w:highlight w:val="cyan"/>
+              </w:rPr>
+              <w:t>&gt;${"&lt;#</w:t>
+            </w:r>
+            <w:r>
+              <w:rPr>
+                <w:b/>
+                <w:sz w:val="22"/>
+                <w:szCs w:val="22"/>
+                <w:highlight w:val="cyan"/>
+                <w:lang w:val="en-US"/>
+              </w:rPr>
+              <w:t>assign</w:t>
+            </w:r>
+            <w:r>
+              <w:rPr>
+                <w:b/>
+                <w:sz w:val="22"/>
+                <w:szCs w:val="22"/>
+                <w:highlight w:val="cyan"/>
+              </w:rPr>
+              <w:t xml:space="preserve"> </w:t>
+            </w:r>
+            <w:r>
+              <w:rPr>
+                <w:b/>
+                <w:sz w:val="22"/>
+                <w:szCs w:val="22"/>
+                <w:highlight w:val="cyan"/>
+                <w:lang w:val="en-US"/>
+              </w:rPr>
+              <w:t>document</w:t>
+            </w:r>
+            <w:r>
+              <w:rPr>
+                <w:b/>
+                <w:sz w:val="22"/>
+                <w:szCs w:val="22"/>
+                <w:highlight w:val="cyan"/>
+              </w:rPr>
+              <w:t>.</w:t>
+            </w:r>
+            <w:r>
+              <w:rPr>
+                <w:b/>
+                <w:sz w:val="22"/>
+                <w:szCs w:val="22"/>
+                <w:highlight w:val="cyan"/>
+                <w:lang w:val="en-US"/>
+              </w:rPr>
+              <w:t>id</w:t>
+            </w:r>
+            <w:r>
+              <w:rPr>
+                <w:b/>
+                <w:sz w:val="22"/>
+                <w:szCs w:val="22"/>
+                <w:highlight w:val="cyan"/>
+              </w:rPr>
+              <w:t xml:space="preserve"> = ${</w:t>
+            </w:r>
+            <w:r>
+              <w:rPr>
+                <w:b/>
+                <w:sz w:val="22"/>
+                <w:szCs w:val="22"/>
+                <w:highlight w:val="cyan"/>
+                <w:lang w:val="en-US"/>
+              </w:rPr>
+              <w:t>document</w:t>
+            </w:r>
+            <w:r>
+              <w:rPr>
+                <w:b/>
+                <w:sz w:val="22"/>
+                <w:szCs w:val="22"/>
+                <w:highlight w:val="cyan"/>
+              </w:rPr>
+              <w:t>.</w:t>
+            </w:r>
+            <w:r>
+              <w:rPr>
+                <w:b/>
+                <w:sz w:val="22"/>
+                <w:szCs w:val="22"/>
+                <w:highlight w:val="cyan"/>
+                <w:lang w:val="en-US"/>
+              </w:rPr>
+              <w:t>id</w:t>
+            </w:r>
+            <w:r>
+              <w:rPr>
+                <w:b/>
+                <w:sz w:val="22"/>
+                <w:szCs w:val="22"/>
+                <w:highlight w:val="cyan"/>
+              </w:rPr>
+              <w:t>}&gt; &lt;#</w:t>
+            </w:r>
+            <w:r>
+              <w:rPr>
+                <w:b/>
+                <w:sz w:val="22"/>
+                <w:szCs w:val="22"/>
+                <w:highlight w:val="cyan"/>
+                <w:lang w:val="en-US"/>
+              </w:rPr>
+              <w:t>assign</w:t>
+            </w:r>
+            <w:r>
+              <w:rPr>
+                <w:b/>
+                <w:sz w:val="22"/>
+                <w:szCs w:val="22"/>
+                <w:highlight w:val="cyan"/>
+              </w:rPr>
+              <w:t xml:space="preserve"> </w:t>
+            </w:r>
+            <w:r>
+              <w:rPr>
+                <w:b/>
+                <w:sz w:val="22"/>
+                <w:szCs w:val="22"/>
+                <w:highlight w:val="cyan"/>
+                <w:lang w:val="en-US"/>
+              </w:rPr>
+              <w:t>document</w:t>
+            </w:r>
+            <w:r>
+              <w:rPr>
+                <w:b/>
+                <w:sz w:val="22"/>
+                <w:szCs w:val="22"/>
+                <w:highlight w:val="cyan"/>
+              </w:rPr>
+              <w:t>.</w:t>
+            </w:r>
+            <w:r>
+              <w:rPr>
+                <w:b/>
+                <w:sz w:val="22"/>
+                <w:szCs w:val="22"/>
+                <w:highlight w:val="cyan"/>
+                <w:lang w:val="en-US"/>
+              </w:rPr>
+              <w:t>name</w:t>
+            </w:r>
+            <w:r>
+              <w:rPr>
+                <w:b/>
+                <w:sz w:val="22"/>
+                <w:szCs w:val="22"/>
+                <w:highlight w:val="cyan"/>
+              </w:rPr>
+              <w:t xml:space="preserve"> = ${</w:t>
+            </w:r>
+            <w:r>
+              <w:rPr>
+                <w:b/>
+                <w:sz w:val="22"/>
+                <w:szCs w:val="22"/>
+                <w:highlight w:val="cyan"/>
+                <w:lang w:val="en-US"/>
+              </w:rPr>
+              <w:t>document</w:t>
+            </w:r>
+            <w:r>
+              <w:rPr>
+                <w:b/>
+                <w:sz w:val="22"/>
+                <w:szCs w:val="22"/>
+                <w:highlight w:val="cyan"/>
+              </w:rPr>
+              <w:t>.</w:t>
+            </w:r>
+            <w:r>
+              <w:rPr>
+                <w:b/>
+                <w:sz w:val="22"/>
+                <w:szCs w:val="22"/>
+                <w:highlight w:val="cyan"/>
+                <w:lang w:val="en-US"/>
+              </w:rPr>
+              <w:t>nam</w:t>
+            </w:r>
+            <w:r>
+              <w:rPr>
+                <w:b/>
+                <w:sz w:val="22"/>
+                <w:szCs w:val="22"/>
+                <w:highlight w:val="cyan"/>
+                <w:lang w:val="en-US"/>
+              </w:rPr>
+              <w:t>e</w:t>
+            </w:r>
+            <w:r>
+              <w:rPr>
+                <w:b/>
+                <w:sz w:val="22"/>
+                <w:szCs w:val="22"/>
+                <w:highlight w:val="cyan"/>
+              </w:rPr>
+              <w:t>}&gt;"}</w:t>
+            </w:r>
+            <w:r>
+              <w:rPr>
+                <w:b/>
+                <w:sz w:val="22"/>
+                <w:szCs w:val="22"/>
+                <w:highlight w:val="yellow"/>
+              </w:rPr>
+              <w:t>&lt;#</w:t>
+            </w:r>
+            <w:r>
+              <w:rPr>
+                <w:b/>
+                <w:sz w:val="22"/>
+                <w:szCs w:val="22"/>
+                <w:highlight w:val="yellow"/>
+                <w:lang w:val="en-US"/>
+              </w:rPr>
+              <w:t>sep</w:t>
+            </w:r>
+            <w:r>
+              <w:rPr>
+                <w:b/>
+                <w:sz w:val="22"/>
+                <w:szCs w:val="22"/>
+                <w:highlight w:val="yellow"/>
+              </w:rPr>
+              <w:t>&gt;${'</w:t>
+            </w:r>
+            <w:bookmarkStart w:id="0" w:name="_GoBack"/>
+            <w:r>
+              <w:rPr>
+                <w:b/>
+                <w:sz w:val="22"/>
+                <w:szCs w:val="22"/>
+                <w:highlight w:val="yellow"/>
+              </w:rPr>
+              <w:t>\</w:t>
+            </w:r>
+            <w:r>
+              <w:rPr>
+                <w:b/>
+                <w:sz w:val="22"/>
+                <w:szCs w:val="22"/>
+                <w:highlight w:val="yellow"/>
+                <w:lang w:val="en-US"/>
+              </w:rPr>
+              <w:t>n</w:t>
+            </w:r>
+            <w:bookmarkEnd w:id="0"/>
+            <w:r>
+              <w:rPr>
+                <w:b/>
+                <w:sz w:val="22"/>
+                <w:szCs w:val="22"/>
+                <w:highlight w:val="yellow"/>
+              </w:rPr>
+              <w:t>'}&lt;/#</w:t>
+            </w:r>
+            <w:r>
+              <w:rPr>
+                <w:b/>
+                <w:sz w:val="22"/>
+                <w:szCs w:val="22"/>
+                <w:highlight w:val="yellow"/>
+                <w:lang w:val="en-US"/>
+              </w:rPr>
+              <w:t>sep</w:t>
+            </w:r>
+            <w:r>
+              <w:rPr>
+                <w:b/>
+                <w:sz w:val="22"/>
+                <w:szCs w:val="22"/>
+                <w:highlight w:val="yellow"/>
+              </w:rPr>
+              <w:t>&gt;</w:t>
+            </w:r>
+            <w:r>
+              <w:rPr>
+                <w:b/>
+                <w:sz w:val="22"/>
+                <w:szCs w:val="22"/>
+                <w:highlight w:val="cyan"/>
+              </w:rPr>
+              <w:t>&lt;/#</w:t>
+            </w:r>
+            <w:r>
+              <w:rPr>
+                <w:b/>
+                <w:sz w:val="22"/>
+                <w:szCs w:val="22"/>
+                <w:highlight w:val="cyan"/>
+                <w:lang w:val="en-US"/>
+              </w:rPr>
+              <w:t>list</w:t>
+            </w:r>
+            <w:r>
+              <w:rPr>
+                <w:b/>
+                <w:sz w:val="22"/>
+                <w:szCs w:val="22"/>
+                <w:highlight w:val="cyan"/>
+              </w:rPr>
+              <w:t>&gt;</w:t>
+            </w:r>
+            <w:r>
+              <w:rPr>
+                <w:b/>
+                <w:sz w:val="22"/>
+                <w:szCs w:val="22"/>
+                <w:highlight w:val="yellow"/>
+              </w:rPr>
+              <w:t>}</w:t>
             </w:r>
           </w:p>
         </w:tc>
@@ -1609,7 +2305,7 @@
         </w:tc>
         <w:tc>
           <w:tcPr>
-            <w:tcW w:w="3260" w:type="dxa"/>
+            <w:tcW w:w="2977" w:type="dxa"/>
             <w:tcBorders>
               <w:top w:val="single" w:sz="4" w:space="0" w:color="auto"/>
               <w:left w:val="nil"/>
@@ -1626,6 +2322,7 @@
               <w:jc w:val="center"/>
               <w:rPr>
                 <w:b/>
+                <w:bCs/>
                 <w:sz w:val="22"/>
                 <w:szCs w:val="22"/>
               </w:rPr>
@@ -1638,12 +2335,39 @@
                 <w:szCs w:val="22"/>
               </w:rPr>
               <w:t>Гарант</w:t>
+            </w:r>
+          </w:p>
+          <w:p>
+            <w:pPr>
+              <w:widowControl w:val="0"/>
+              <w:jc w:val="center"/>
+              <w:rPr>
+                <w:b/>
+                <w:sz w:val="22"/>
+                <w:szCs w:val="22"/>
+              </w:rPr>
+            </w:pPr>
+            <w:r>
+              <w:rPr>
+                <w:sz w:val="22"/>
+                <w:szCs w:val="22"/>
+                <w:lang w:val="en-US"/>
+              </w:rPr>
+              <w:t>$</w:t>
+            </w:r>
+            <w:r>
+              <w:rPr>
+                <w:sz w:val="22"/>
+                <w:szCs w:val="22"/>
+                <w:lang w:val="en-US"/>
+              </w:rPr>
+              <w:t>{document.id}</w:t>
             </w:r>
           </w:p>
         </w:tc>
         <w:tc>
           <w:tcPr>
-            <w:tcW w:w="6946" w:type="dxa"/>
+            <w:tcW w:w="5528" w:type="dxa"/>
             <w:tcBorders>
               <w:top w:val="single" w:sz="4" w:space="0" w:color="auto"/>
               <w:left w:val="nil"/>
@@ -1702,7 +2426,7 @@
         </w:tc>
         <w:tc>
           <w:tcPr>
-            <w:tcW w:w="3260" w:type="dxa"/>
+            <w:tcW w:w="2977" w:type="dxa"/>
             <w:tcBorders>
               <w:top w:val="nil"/>
               <w:left w:val="single" w:sz="4" w:space="0" w:color="auto"/>
@@ -1740,10 +2464,37 @@
               <w:t>УГАУГА</w:t>
             </w:r>
           </w:p>
+          <w:p>
+            <w:pPr>
+              <w:widowControl w:val="0"/>
+              <w:rPr>
+                <w:b/>
+                <w:bCs/>
+                <w:sz w:val="22"/>
+                <w:szCs w:val="22"/>
+              </w:rPr>
+            </w:pPr>
+            <w:r>
+              <w:rPr>
+                <w:sz w:val="22"/>
+                <w:szCs w:val="22"/>
+                <w:lang w:val="en-US"/>
+              </w:rPr>
+              <w:t>$</w:t>
+            </w:r>
+            <w:r>
+              <w:rPr>
+                <w:sz w:val="22"/>
+                <w:szCs w:val="22"/>
+                <w:lang w:val="en-US"/>
+              </w:rPr>
+              <w:t>{document.name}</w:t>
+            </w:r>
+          </w:p>
         </w:tc>
         <w:tc>
           <w:tcPr>
-            <w:tcW w:w="6946" w:type="dxa"/>
+            <w:tcW w:w="5528" w:type="dxa"/>
             <w:tcBorders>
               <w:top w:val="nil"/>
               <w:left w:val="nil"/>
@@ -1769,6 +2520,32 @@
               <w:t>Публичное акционерное общество «Сбербанк России».</w:t>
             </w:r>
           </w:p>
+          <w:p>
+            <w:pPr>
+              <w:widowControl w:val="0"/>
+              <w:spacing w:after="120"/>
+              <w:rPr>
+                <w:sz w:val="22"/>
+                <w:szCs w:val="22"/>
+              </w:rPr>
+            </w:pPr>
+            <w:r>
+              <w:rPr>
+                <w:sz w:val="22"/>
+                <w:szCs w:val="22"/>
+                <w:lang w:val="en-US"/>
+              </w:rPr>
+              <w:t>$</w:t>
+            </w:r>
+            <w:r>
+              <w:rPr>
+                <w:sz w:val="22"/>
+                <w:szCs w:val="22"/>
+                <w:lang w:val="en-US"/>
+              </w:rPr>
+              <w:t>{document.id}</w:t>
+            </w:r>
+          </w:p>
         </w:tc>
       </w:tr>
       <w:tr>
@@ -1777,7 +2554,7 @@
         </w:trPr>
         <w:tc>
           <w:tcPr>
-            <w:tcW w:w="11526" w:type="dxa"/>
+            <w:tcW w:w="9825" w:type="dxa"/>
             <w:gridSpan w:val="3"/>
             <w:tcBorders>
               <w:top w:val="single" w:sz="4" w:space="0" w:color="auto"/>
@@ -1809,6 +2586,7 @@
                 <w:szCs w:val="22"/>
                 <w:lang w:val="en-US"/>
               </w:rPr>
+              <w:lastRenderedPageBreak/>
               <w:t>{</w:t>
             </w:r>
             <w:r>
@@ -1865,7 +2643,7 @@
         <w:bookmarkEnd w:id="2"/>
         <w:tc>
           <w:tcPr>
-            <w:tcW w:w="3260" w:type="dxa"/>
+            <w:tcW w:w="2977" w:type="dxa"/>
             <w:tcBorders>
               <w:top w:val="single" w:sz="4" w:space="0" w:color="auto"/>
               <w:left w:val="single" w:sz="4" w:space="0" w:color="auto"/>
@@ -1898,7 +2676,7 @@
         </w:tc>
         <w:tc>
           <w:tcPr>
-            <w:tcW w:w="6946" w:type="dxa"/>
+            <w:tcW w:w="5528" w:type="dxa"/>
             <w:tcBorders>
               <w:top w:val="single" w:sz="4" w:space="0" w:color="auto"/>
               <w:left w:val="nil"/>
@@ -2235,192 +3013,14 @@
           <w:sz w:val="22"/>
           <w:szCs w:val="22"/>
         </w:rPr>
-        <w:t>, к которой Принципал присоединяется в соответствии со статьей 428 Гражданского кодекса Российской Федерации.</w:t>
+        <w:t>, к которой Принципал присоединяется в соответствии со статьей 428 Гражданского кодекса Рос</w:t>
       </w:r>
       <w:r>
         <w:rPr>
           <w:sz w:val="22"/>
           <w:szCs w:val="22"/>
         </w:rPr>
-        <w:t xml:space="preserve"> Закладка: </w:t>
-      </w:r>
-      <w:r>
-        <w:rPr>
-          <w:sz w:val="22"/>
-          <w:szCs w:val="22"/>
-        </w:rPr>
-        <w:fldChar w:fldCharType="begin"/>
-      </w:r>
-      <w:r>
-        <w:rPr>
-          <w:sz w:val="22"/>
-          <w:szCs w:val="22"/>
-        </w:rPr>
-        <w:instrText xml:space="preserve"> REF Принципал \r \h </w:instrText>
-      </w:r>
-      <w:r>
-        <w:rPr>
-          <w:sz w:val="22"/>
-          <w:szCs w:val="22"/>
-        </w:rPr>
-      </w:r>
-      <w:r>
-        <w:rPr>
-          <w:sz w:val="22"/>
-          <w:szCs w:val="22"/>
-        </w:rPr>
-        <w:fldChar w:fldCharType="separate"/>
-      </w:r>
-      <w:r>
-        <w:rPr>
-          <w:sz w:val="22"/>
-          <w:szCs w:val="22"/>
-        </w:rPr>
-        <w:t>4</w:t>
-      </w:r>
-      <w:r>
-        <w:rPr>
-          <w:sz w:val="22"/>
-          <w:szCs w:val="22"/>
-        </w:rPr>
-        <w:fldChar w:fldCharType="end"/>
-      </w:r>
-      <w:r>
-        <w:rPr>
-          <w:sz w:val="22"/>
-          <w:szCs w:val="22"/>
-        </w:rPr>
-        <w:t xml:space="preserve"> воть</w:t>
-      </w:r>
-      <w:r>
-        <w:rPr>
-          <w:sz w:val="22"/>
-          <w:szCs w:val="22"/>
-        </w:rPr>
-        <w:t xml:space="preserve"> </w:t>
-      </w:r>
-      <w:r>
-        <w:rPr>
-          <w:sz w:val="22"/>
-          <w:szCs w:val="22"/>
-        </w:rPr>
-        <w:fldChar w:fldCharType="begin"/>
-      </w:r>
-      <w:r>
-        <w:rPr>
-          <w:sz w:val="22"/>
-          <w:szCs w:val="22"/>
-        </w:rPr>
-        <w:instrText xml:space="preserve"> REF _Hlt104651194 \r \h </w:instrText>
-      </w:r>
-      <w:r>
-        <w:rPr>
-          <w:sz w:val="22"/>
-          <w:szCs w:val="22"/>
-        </w:rPr>
-      </w:r>
-      <w:r>
-        <w:rPr>
-          <w:sz w:val="22"/>
-          <w:szCs w:val="22"/>
-        </w:rPr>
-        <w:fldChar w:fldCharType="separate"/>
-      </w:r>
-      <w:r>
-        <w:rPr>
-          <w:sz w:val="22"/>
-          <w:szCs w:val="22"/>
-        </w:rPr>
-        <w:t>0</w:t>
-      </w:r>
-      <w:r>
-        <w:rPr>
-          <w:sz w:val="22"/>
-          <w:szCs w:val="22"/>
-        </w:rPr>
-        <w:fldChar w:fldCharType="end"/>
-      </w:r>
-      <w:r>
-        <w:rPr>
-          <w:sz w:val="22"/>
-          <w:szCs w:val="22"/>
-        </w:rPr>
-        <w:fldChar w:fldCharType="begin"/>
-      </w:r>
-      <w:r>
-        <w:rPr>
-          <w:sz w:val="22"/>
-          <w:szCs w:val="22"/>
-        </w:rPr>
-        <w:instrText xml:space="preserve"> REF _Ref104650071 \r \h </w:instrText>
-      </w:r>
-      <w:r>
-        <w:rPr>
-          <w:sz w:val="22"/>
-          <w:szCs w:val="22"/>
-        </w:rPr>
-      </w:r>
-      <w:r>
-        <w:rPr>
-          <w:sz w:val="22"/>
-          <w:szCs w:val="22"/>
-        </w:rPr>
-        <w:fldChar w:fldCharType="separate"/>
-      </w:r>
-      <w:r>
-        <w:rPr>
-          <w:sz w:val="22"/>
-          <w:szCs w:val="22"/>
-        </w:rPr>
-        <w:t>4</w:t>
-      </w:r>
-      <w:r>
-        <w:rPr>
-          <w:sz w:val="22"/>
-          <w:szCs w:val="22"/>
-        </w:rPr>
-        <w:fldChar w:fldCharType="end"/>
-      </w:r>
-      <w:r>
-        <w:rPr>
-          <w:sz w:val="22"/>
-          <w:szCs w:val="22"/>
-        </w:rPr>
-        <w:fldChar w:fldCharType="begin"/>
-      </w:r>
-      <w:r>
-        <w:rPr>
-          <w:sz w:val="22"/>
-          <w:szCs w:val="22"/>
-        </w:rPr>
-        <w:instrText xml:space="preserve"> REF Принципал \r \h </w:instrText>
-      </w:r>
-      <w:r>
-        <w:rPr>
-          <w:sz w:val="22"/>
-          <w:szCs w:val="22"/>
-        </w:rPr>
-      </w:r>
-      <w:r>
-        <w:rPr>
-          <w:sz w:val="22"/>
-          <w:szCs w:val="22"/>
-        </w:rPr>
-        <w:fldChar w:fldCharType="separate"/>
-      </w:r>
-      <w:r>
-        <w:rPr>
-          <w:sz w:val="22"/>
-          <w:szCs w:val="22"/>
-        </w:rPr>
-        <w:t>4</w:t>
-      </w:r>
-      <w:r>
-        <w:rPr>
-          <w:sz w:val="22"/>
-          <w:szCs w:val="22"/>
-        </w:rPr>
-        <w:fldChar w:fldCharType="end"/>
+        <w:t>.</w:t>
       </w:r>
     </w:p>
     <w:p>
@@ -2438,8 +3038,8 @@
     </w:p>
     <w:sectPr>
       <w:footerReference w:type="first" r:id="rId12"/>
-      <w:pgSz w:w="16838" w:h="11906" w:orient="landscape" w:code="9"/>
-      <w:pgMar w:top="992" w:right="851" w:bottom="709" w:left="992" w:header="709" w:footer="709" w:gutter="0"/>
+      <w:pgSz w:w="11906" w:h="16838" w:code="9"/>
+      <w:pgMar w:top="851" w:right="709" w:bottom="992" w:left="992" w:header="709" w:footer="709" w:gutter="0"/>
       <w:cols w:space="708"/>
       <w:docGrid w:linePitch="360"/>
     </w:sectPr>
@@ -11280,6 +11880,7 @@
     <w:rsid w:val="00875AED"/>
     <w:rsid w:val="00882761"/>
     <w:rsid w:val="00896488"/>
+    <w:rsid w:val="008A19AB"/>
     <w:rsid w:val="008A258A"/>
     <w:rsid w:val="008B1D08"/>
     <w:rsid w:val="008B71B4"/>
@@ -11338,6 +11939,7 @@
     <w:rsid w:val="00CE6975"/>
     <w:rsid w:val="00CF465C"/>
     <w:rsid w:val="00D12FC3"/>
+    <w:rsid w:val="00D151B9"/>
     <w:rsid w:val="00D356CC"/>
     <w:rsid w:val="00D35D0C"/>
     <w:rsid w:val="00DE6ECD"/>
@@ -12197,7 +12799,7 @@
 </file>
 
 <file path=customXml/itemProps2.xml><?xml version="1.0" encoding="utf-8"?>
-<ds:datastoreItem xmlns:ds="http://schemas.openxmlformats.org/officeDocument/2006/customXml" ds:itemID="{427329D1-1591-4B33-9214-5EE7F5771C86}">
+<ds:datastoreItem xmlns:ds="http://schemas.openxmlformats.org/officeDocument/2006/customXml" ds:itemID="{217AF82E-227A-4ACA-B27B-6EA27AB8D5D2}">
   <ds:schemaRefs>
     <ds:schemaRef ds:uri="http://schemas.openxmlformats.org/officeDocument/2006/bibliography"/>
   </ds:schemaRefs>

</xml_diff>

<commit_message>
fix regex and add comment
</commit_message>
<xml_diff>
--- a/src/main/resources/romSourceBack2.docx
+++ b/src/main/resources/romSourceBack2.docx
@@ -565,6 +565,8 @@
         </w:rPr>
         <w:t>&gt;</w:t>
       </w:r>
+      <w:bookmarkStart w:id="0" w:name="_GoBack"/>
+      <w:bookmarkEnd w:id="0"/>
     </w:p>
     <w:p>
       <w:pPr>
@@ -576,6 +578,7 @@
         <w:rPr>
           <w:sz w:val="22"/>
           <w:szCs w:val="22"/>
+          <w:lang w:val="en-US"/>
         </w:rPr>
       </w:pPr>
       <w:hyperlink r:id="rId10" w:history="1">
@@ -599,7 +602,15 @@
           <w:sz w:val="22"/>
           <w:szCs w:val="22"/>
         </w:rPr>
-        <w:t xml:space="preserve"> Закладка:</w:t>
+        <w:t xml:space="preserve"> Закладка</w:t>
+      </w:r>
+      <w:r>
+        <w:rPr>
+          <w:sz w:val="22"/>
+          <w:szCs w:val="22"/>
+          <w:lang w:val="en-US"/>
+        </w:rPr>
+        <w:t>:</w:t>
       </w:r>
     </w:p>
     <w:p>
@@ -612,6 +623,7 @@
         <w:rPr>
           <w:sz w:val="22"/>
           <w:szCs w:val="22"/>
+          <w:lang w:val="en-US"/>
         </w:rPr>
       </w:pPr>
     </w:p>
@@ -625,6 +637,7 @@
         <w:rPr>
           <w:sz w:val="22"/>
           <w:szCs w:val="22"/>
+          <w:lang w:val="en-US"/>
         </w:rPr>
       </w:pPr>
     </w:p>
@@ -636,10 +649,60 @@
         <w:ind w:firstLine="709"/>
         <w:jc w:val="both"/>
         <w:rPr>
-          <w:sz w:val="22"/>
-          <w:szCs w:val="22"/>
-        </w:rPr>
-      </w:pPr>
+          <w:b/>
+          <w:sz w:val="22"/>
+          <w:szCs w:val="22"/>
+          <w:highlight w:val="yellow"/>
+          <w:lang w:val="en-US"/>
+        </w:rPr>
+      </w:pPr>
+      <w:r>
+        <w:rPr>
+          <w:b/>
+          <w:sz w:val="22"/>
+          <w:szCs w:val="22"/>
+          <w:highlight w:val="yellow"/>
+        </w:rPr>
+        <w:t>В</w:t>
+      </w:r>
+      <w:r>
+        <w:rPr>
+          <w:b/>
+          <w:sz w:val="22"/>
+          <w:szCs w:val="22"/>
+          <w:highlight w:val="yellow"/>
+          <w:lang w:val="en-US"/>
+        </w:rPr>
+        <w:t xml:space="preserve"> </w:t>
+      </w:r>
+      <w:r>
+        <w:rPr>
+          <w:b/>
+          <w:sz w:val="22"/>
+          <w:szCs w:val="22"/>
+          <w:highlight w:val="yellow"/>
+        </w:rPr>
+        <w:t>ОДНУ</w:t>
+      </w:r>
+      <w:r>
+        <w:rPr>
+          <w:b/>
+          <w:sz w:val="22"/>
+          <w:szCs w:val="22"/>
+          <w:highlight w:val="yellow"/>
+          <w:lang w:val="en-US"/>
+        </w:rPr>
+        <w:t xml:space="preserve"> </w:t>
+      </w:r>
+      <w:r>
+        <w:rPr>
+          <w:b/>
+          <w:sz w:val="22"/>
+          <w:szCs w:val="22"/>
+          <w:highlight w:val="yellow"/>
+        </w:rPr>
+        <w:t>СТРОЧКУ</w:t>
+      </w:r>
     </w:p>
     <w:p>
       <w:pPr>
@@ -651,17 +714,9 @@
         <w:rPr>
           <w:sz w:val="22"/>
           <w:szCs w:val="22"/>
-        </w:rPr>
-      </w:pPr>
-      <w:r>
-        <w:rPr>
-          <w:b/>
-          <w:sz w:val="22"/>
-          <w:szCs w:val="22"/>
-          <w:highlight w:val="yellow"/>
-        </w:rPr>
-        <w:t>&lt;#</w:t>
-      </w:r>
+          <w:lang w:val="en-US"/>
+        </w:rPr>
+      </w:pPr>
       <w:r>
         <w:rPr>
           <w:b/>
@@ -670,16 +725,7 @@
           <w:highlight w:val="yellow"/>
           <w:lang w:val="en-US"/>
         </w:rPr>
-        <w:t>assign</w:t>
-      </w:r>
-      <w:r>
-        <w:rPr>
-          <w:b/>
-          <w:sz w:val="22"/>
-          <w:szCs w:val="22"/>
-          <w:highlight w:val="yellow"/>
-        </w:rPr>
-        <w:t xml:space="preserve"> </w:t>
+        <w:t>&lt;#</w:t>
       </w:r>
       <w:r>
         <w:rPr>
@@ -689,6 +735,26 @@
           <w:highlight w:val="yellow"/>
           <w:lang w:val="en-US"/>
         </w:rPr>
+        <w:t>assign</w:t>
+      </w:r>
+      <w:r>
+        <w:rPr>
+          <w:b/>
+          <w:sz w:val="22"/>
+          <w:szCs w:val="22"/>
+          <w:highlight w:val="yellow"/>
+          <w:lang w:val="en-US"/>
+        </w:rPr>
+        <w:t xml:space="preserve"> </w:t>
+      </w:r>
+      <w:r>
+        <w:rPr>
+          <w:b/>
+          <w:sz w:val="22"/>
+          <w:szCs w:val="22"/>
+          <w:highlight w:val="yellow"/>
+          <w:lang w:val="en-US"/>
+        </w:rPr>
         <w:t>seq</w:t>
       </w:r>
       <w:r>
@@ -697,6 +763,7 @@
           <w:sz w:val="22"/>
           <w:szCs w:val="22"/>
           <w:highlight w:val="yellow"/>
+          <w:lang w:val="en-US"/>
         </w:rPr>
         <w:t xml:space="preserve"> = ["1", "2", "3", "4", "5", "6", "7", "8", "9", "10"]&gt;</w:t>
       </w:r>
@@ -712,16 +779,9 @@
           <w:sz w:val="22"/>
           <w:szCs w:val="22"/>
           <w:highlight w:val="yellow"/>
-        </w:rPr>
-      </w:pPr>
-      <w:r>
-        <w:rPr>
-          <w:sz w:val="22"/>
-          <w:szCs w:val="22"/>
-          <w:highlight w:val="yellow"/>
-        </w:rPr>
-        <w:t>&lt;#</w:t>
-      </w:r>
+          <w:lang w:val="en-US"/>
+        </w:rPr>
+      </w:pPr>
       <w:r>
         <w:rPr>
           <w:sz w:val="22"/>
@@ -729,15 +789,7 @@
           <w:highlight w:val="yellow"/>
           <w:lang w:val="en-US"/>
         </w:rPr>
-        <w:t>list</w:t>
-      </w:r>
-      <w:r>
-        <w:rPr>
-          <w:sz w:val="22"/>
-          <w:szCs w:val="22"/>
-          <w:highlight w:val="yellow"/>
-        </w:rPr>
-        <w:t xml:space="preserve"> </w:t>
+        <w:t>&lt;#</w:t>
       </w:r>
       <w:r>
         <w:rPr>
@@ -746,15 +798,7 @@
           <w:highlight w:val="yellow"/>
           <w:lang w:val="en-US"/>
         </w:rPr>
-        <w:t>seq</w:t>
-      </w:r>
-      <w:r>
-        <w:rPr>
-          <w:sz w:val="22"/>
-          <w:szCs w:val="22"/>
-          <w:highlight w:val="yellow"/>
-        </w:rPr>
-        <w:t xml:space="preserve"> </w:t>
+        <w:t>list</w:t>
       </w:r>
       <w:r>
         <w:rPr>
@@ -763,14 +807,6 @@
           <w:highlight w:val="yellow"/>
           <w:lang w:val="en-US"/>
         </w:rPr>
-        <w:t>as</w:t>
-      </w:r>
-      <w:r>
-        <w:rPr>
-          <w:sz w:val="22"/>
-          <w:szCs w:val="22"/>
-          <w:highlight w:val="yellow"/>
-        </w:rPr>
         <w:t xml:space="preserve"> </w:t>
       </w:r>
       <w:r>
@@ -780,6 +816,42 @@
           <w:highlight w:val="yellow"/>
           <w:lang w:val="en-US"/>
         </w:rPr>
+        <w:t>seq</w:t>
+      </w:r>
+      <w:r>
+        <w:rPr>
+          <w:sz w:val="22"/>
+          <w:szCs w:val="22"/>
+          <w:highlight w:val="yellow"/>
+          <w:lang w:val="en-US"/>
+        </w:rPr>
+        <w:t xml:space="preserve"> </w:t>
+      </w:r>
+      <w:r>
+        <w:rPr>
+          <w:sz w:val="22"/>
+          <w:szCs w:val="22"/>
+          <w:highlight w:val="yellow"/>
+          <w:lang w:val="en-US"/>
+        </w:rPr>
+        <w:t>as</w:t>
+      </w:r>
+      <w:r>
+        <w:rPr>
+          <w:sz w:val="22"/>
+          <w:szCs w:val="22"/>
+          <w:highlight w:val="yellow"/>
+          <w:lang w:val="en-US"/>
+        </w:rPr>
+        <w:t xml:space="preserve"> </w:t>
+      </w:r>
+      <w:r>
+        <w:rPr>
+          <w:sz w:val="22"/>
+          <w:szCs w:val="22"/>
+          <w:highlight w:val="yellow"/>
+          <w:lang w:val="en-US"/>
+        </w:rPr>
         <w:t>item</w:t>
       </w:r>
       <w:r>
@@ -787,6 +859,7 @@
           <w:sz w:val="22"/>
           <w:szCs w:val="22"/>
           <w:highlight w:val="yellow"/>
+          <w:lang w:val="en-US"/>
         </w:rPr>
         <w:t>&gt;</w:t>
       </w:r>
@@ -799,110 +872,110 @@
         <w:ind w:firstLine="709"/>
         <w:jc w:val="both"/>
         <w:rPr>
-          <w:sz w:val="22"/>
-          <w:szCs w:val="22"/>
-          <w:highlight w:val="yellow"/>
-        </w:rPr>
-      </w:pPr>
-      <w:r>
-        <w:rPr>
           <w:b/>
           <w:sz w:val="22"/>
           <w:szCs w:val="22"/>
+          <w:lang w:val="en-US"/>
+        </w:rPr>
+      </w:pPr>
+      <w:r>
+        <w:rPr>
+          <w:sz w:val="22"/>
+          <w:szCs w:val="22"/>
+          <w:lang w:val="en-US"/>
+        </w:rPr>
+        <w:t>&lt;#if !item?is_first&gt;</w:t>
+      </w:r>
+      <w:r>
+        <w:rPr>
+          <w:b/>
+          <w:sz w:val="22"/>
+          <w:szCs w:val="22"/>
+          <w:lang w:val="en-US"/>
+        </w:rPr>
+        <w:t>&amp;</w:t>
+      </w:r>
+      <w:r>
+        <w:rPr>
+          <w:sz w:val="22"/>
+          <w:szCs w:val="22"/>
+          <w:lang w:val="en-US"/>
+        </w:rPr>
+        <w:t>&lt;/#if&gt;</w:t>
+      </w:r>
+      <w:r>
+        <w:rPr>
+          <w:b/>
+          <w:sz w:val="22"/>
+          <w:szCs w:val="22"/>
         </w:rPr>
         <w:t>ПРИВЕТ</w:t>
       </w:r>
       <w:r>
         <w:rPr>
-          <w:sz w:val="22"/>
-          <w:szCs w:val="22"/>
-          <w:highlight w:val="yellow"/>
-        </w:rPr>
-        <w:t>${</w:t>
-      </w:r>
-      <w:r>
-        <w:rPr>
+          <w:b/>
+          <w:sz w:val="22"/>
+          <w:szCs w:val="22"/>
+          <w:lang w:val="en-US"/>
+        </w:rPr>
+        <w:t xml:space="preserve"> </w:t>
+      </w:r>
+      <w:r>
+        <w:rPr>
+          <w:b/>
           <w:sz w:val="22"/>
           <w:szCs w:val="22"/>
           <w:highlight w:val="yellow"/>
           <w:lang w:val="en-US"/>
         </w:rPr>
-        <w:t>item</w:t>
-      </w:r>
-      <w:r>
-        <w:rPr>
-          <w:sz w:val="22"/>
-          <w:szCs w:val="22"/>
-          <w:highlight w:val="yellow"/>
-        </w:rPr>
-        <w:t>}</w:t>
+        <w:t>${item}</w:t>
       </w:r>
       <w:r>
         <w:rPr>
           <w:b/>
           <w:sz w:val="22"/>
           <w:szCs w:val="22"/>
+          <w:lang w:val="en-US"/>
+        </w:rPr>
+        <w:t xml:space="preserve"> </w:t>
+      </w:r>
+      <w:r>
+        <w:rPr>
+          <w:b/>
+          <w:sz w:val="22"/>
+          <w:szCs w:val="22"/>
         </w:rPr>
         <w:t>ЛОМАН</w:t>
       </w:r>
       <w:r>
         <w:rPr>
-          <w:sz w:val="22"/>
-          <w:szCs w:val="22"/>
-          <w:highlight w:val="yellow"/>
-        </w:rPr>
-        <w:t>&lt;#</w:t>
-      </w:r>
-      <w:r>
-        <w:rPr>
+          <w:b/>
           <w:sz w:val="22"/>
           <w:szCs w:val="22"/>
           <w:highlight w:val="yellow"/>
           <w:lang w:val="en-US"/>
         </w:rPr>
-        <w:t>sep</w:t>
-      </w:r>
-      <w:r>
-        <w:rPr>
-          <w:sz w:val="22"/>
-          <w:szCs w:val="22"/>
-          <w:highlight w:val="yellow"/>
-        </w:rPr>
-        <w:t>&gt;${'\</w:t>
-      </w:r>
-      <w:r>
-        <w:rPr>
+        <w:t>&lt;#sep&gt;;</w:t>
+      </w:r>
+      <w:r>
+        <w:rPr>
+          <w:b/>
           <w:sz w:val="22"/>
           <w:szCs w:val="22"/>
           <w:highlight w:val="yellow"/>
           <w:lang w:val="en-US"/>
         </w:rPr>
-        <w:t>n</w:t>
-      </w:r>
-      <w:r>
-        <w:rPr>
-          <w:sz w:val="22"/>
-          <w:szCs w:val="22"/>
-          <w:highlight w:val="yellow"/>
-        </w:rPr>
-        <w:t>'}&lt;/#</w:t>
-      </w:r>
-      <w:r>
-        <w:rPr>
+        <w:t xml:space="preserve"> </w:t>
+      </w:r>
+      <w:r>
+        <w:rPr>
+          <w:b/>
           <w:sz w:val="22"/>
           <w:szCs w:val="22"/>
           <w:highlight w:val="yellow"/>
           <w:lang w:val="en-US"/>
         </w:rPr>
-        <w:t>sep</w:t>
-      </w:r>
-      <w:r>
-        <w:rPr>
-          <w:sz w:val="22"/>
-          <w:szCs w:val="22"/>
-          <w:highlight w:val="yellow"/>
-        </w:rPr>
-        <w:t>&gt;</w:t>
+        <w:t>&lt;/#sep&gt;</w:t>
       </w:r>
     </w:p>
     <w:p>
@@ -915,9 +988,16 @@
         <w:rPr>
           <w:sz w:val="22"/>
           <w:szCs w:val="22"/>
-          <w:lang w:val="en-US"/>
-        </w:rPr>
-      </w:pPr>
+        </w:rPr>
+      </w:pPr>
+      <w:r>
+        <w:rPr>
+          <w:sz w:val="22"/>
+          <w:szCs w:val="22"/>
+          <w:highlight w:val="yellow"/>
+        </w:rPr>
+        <w:t>&lt;/#</w:t>
+      </w:r>
       <w:r>
         <w:rPr>
           <w:sz w:val="22"/>
@@ -925,28 +1005,426 @@
           <w:highlight w:val="yellow"/>
           <w:lang w:val="en-US"/>
         </w:rPr>
-        <w:t>&lt;/#</w:t>
-      </w:r>
-      <w:r>
-        <w:rPr>
+        <w:t>list</w:t>
+      </w:r>
+      <w:r>
+        <w:rPr>
+          <w:sz w:val="22"/>
+          <w:szCs w:val="22"/>
+          <w:highlight w:val="yellow"/>
+        </w:rPr>
+        <w:t>&gt;</w:t>
+      </w:r>
+    </w:p>
+    <w:p>
+      <w:pPr>
+        <w:widowControl w:val="0"/>
+        <w:autoSpaceDE w:val="0"/>
+        <w:autoSpaceDN w:val="0"/>
+        <w:ind w:firstLine="709"/>
+        <w:jc w:val="both"/>
+        <w:rPr>
+          <w:sz w:val="22"/>
+          <w:szCs w:val="22"/>
+        </w:rPr>
+      </w:pPr>
+      <w:r>
+        <w:rPr>
+          <w:sz w:val="22"/>
+          <w:szCs w:val="22"/>
+        </w:rPr>
+        <w:t>привет</w:t>
+      </w:r>
+    </w:p>
+    <w:p>
+      <w:pPr>
+        <w:widowControl w:val="0"/>
+        <w:autoSpaceDE w:val="0"/>
+        <w:autoSpaceDN w:val="0"/>
+        <w:ind w:firstLine="709"/>
+        <w:jc w:val="both"/>
+        <w:rPr>
+          <w:sz w:val="22"/>
+          <w:szCs w:val="22"/>
+        </w:rPr>
+      </w:pPr>
+    </w:p>
+    <w:p>
+      <w:pPr>
+        <w:widowControl w:val="0"/>
+        <w:autoSpaceDE w:val="0"/>
+        <w:autoSpaceDN w:val="0"/>
+        <w:ind w:firstLine="709"/>
+        <w:jc w:val="both"/>
+        <w:rPr>
+          <w:sz w:val="22"/>
+          <w:szCs w:val="22"/>
+        </w:rPr>
+      </w:pPr>
+    </w:p>
+    <w:p>
+      <w:pPr>
+        <w:widowControl w:val="0"/>
+        <w:autoSpaceDE w:val="0"/>
+        <w:autoSpaceDN w:val="0"/>
+        <w:ind w:firstLine="709"/>
+        <w:jc w:val="both"/>
+        <w:rPr>
+          <w:sz w:val="22"/>
+          <w:szCs w:val="22"/>
+        </w:rPr>
+      </w:pPr>
+      <w:r>
+        <w:rPr>
+          <w:sz w:val="22"/>
+          <w:szCs w:val="22"/>
+        </w:rPr>
+        <w:t>В НЕСКОЛЬКО СТРОК</w:t>
+      </w:r>
+    </w:p>
+    <w:p>
+      <w:pPr>
+        <w:widowControl w:val="0"/>
+        <w:autoSpaceDE w:val="0"/>
+        <w:autoSpaceDN w:val="0"/>
+        <w:ind w:firstLine="709"/>
+        <w:jc w:val="both"/>
+        <w:rPr>
+          <w:sz w:val="22"/>
+          <w:szCs w:val="22"/>
+        </w:rPr>
+      </w:pPr>
+      <w:r>
+        <w:rPr>
+          <w:b/>
+          <w:sz w:val="22"/>
+          <w:szCs w:val="22"/>
+          <w:highlight w:val="yellow"/>
+        </w:rPr>
+        <w:t>&lt;#</w:t>
+      </w:r>
+      <w:r>
+        <w:rPr>
+          <w:b/>
           <w:sz w:val="22"/>
           <w:szCs w:val="22"/>
           <w:highlight w:val="yellow"/>
           <w:lang w:val="en-US"/>
         </w:rPr>
-        <w:t>list</w:t>
-      </w:r>
-      <w:r>
-        <w:rPr>
+        <w:t>assign</w:t>
+      </w:r>
+      <w:r>
+        <w:rPr>
+          <w:b/>
+          <w:sz w:val="22"/>
+          <w:szCs w:val="22"/>
+          <w:highlight w:val="yellow"/>
+        </w:rPr>
+        <w:t xml:space="preserve"> </w:t>
+      </w:r>
+      <w:r>
+        <w:rPr>
+          <w:b/>
           <w:sz w:val="22"/>
           <w:szCs w:val="22"/>
           <w:highlight w:val="yellow"/>
           <w:lang w:val="en-US"/>
         </w:rPr>
+        <w:t>seq</w:t>
+      </w:r>
+      <w:r>
+        <w:rPr>
+          <w:b/>
+          <w:sz w:val="22"/>
+          <w:szCs w:val="22"/>
+          <w:highlight w:val="yellow"/>
+        </w:rPr>
+        <w:t xml:space="preserve"> = ["1", "2", "3", "4", "5", "6", "7", "8", "9", "10"]&gt;</w:t>
+      </w:r>
+    </w:p>
+    <w:p>
+      <w:pPr>
+        <w:widowControl w:val="0"/>
+        <w:autoSpaceDE w:val="0"/>
+        <w:autoSpaceDN w:val="0"/>
+        <w:ind w:left="1" w:firstLine="708"/>
+        <w:jc w:val="both"/>
+        <w:rPr>
+          <w:sz w:val="22"/>
+          <w:szCs w:val="22"/>
+          <w:highlight w:val="yellow"/>
+          <w:lang w:val="en-US"/>
+        </w:rPr>
+      </w:pPr>
+      <w:r>
+        <w:rPr>
+          <w:sz w:val="22"/>
+          <w:szCs w:val="22"/>
+          <w:highlight w:val="yellow"/>
+          <w:lang w:val="en-US"/>
+        </w:rPr>
+        <w:t>&lt;#</w:t>
+      </w:r>
+      <w:r>
+        <w:rPr>
+          <w:sz w:val="22"/>
+          <w:szCs w:val="22"/>
+          <w:highlight w:val="yellow"/>
+          <w:lang w:val="en-US"/>
+        </w:rPr>
+        <w:t>list</w:t>
+      </w:r>
+      <w:r>
+        <w:rPr>
+          <w:sz w:val="22"/>
+          <w:szCs w:val="22"/>
+          <w:highlight w:val="yellow"/>
+          <w:lang w:val="en-US"/>
+        </w:rPr>
+        <w:t xml:space="preserve"> </w:t>
+      </w:r>
+      <w:r>
+        <w:rPr>
+          <w:sz w:val="22"/>
+          <w:szCs w:val="22"/>
+          <w:highlight w:val="yellow"/>
+          <w:lang w:val="en-US"/>
+        </w:rPr>
+        <w:t>seq</w:t>
+      </w:r>
+      <w:r>
+        <w:rPr>
+          <w:sz w:val="22"/>
+          <w:szCs w:val="22"/>
+          <w:highlight w:val="yellow"/>
+          <w:lang w:val="en-US"/>
+        </w:rPr>
+        <w:t xml:space="preserve"> </w:t>
+      </w:r>
+      <w:r>
+        <w:rPr>
+          <w:sz w:val="22"/>
+          <w:szCs w:val="22"/>
+          <w:highlight w:val="yellow"/>
+          <w:lang w:val="en-US"/>
+        </w:rPr>
+        <w:t>as</w:t>
+      </w:r>
+      <w:r>
+        <w:rPr>
+          <w:sz w:val="22"/>
+          <w:szCs w:val="22"/>
+          <w:highlight w:val="yellow"/>
+          <w:lang w:val="en-US"/>
+        </w:rPr>
+        <w:t xml:space="preserve"> </w:t>
+      </w:r>
+      <w:r>
+        <w:rPr>
+          <w:sz w:val="22"/>
+          <w:szCs w:val="22"/>
+          <w:highlight w:val="yellow"/>
+          <w:lang w:val="en-US"/>
+        </w:rPr>
+        <w:t>item</w:t>
+      </w:r>
+      <w:r>
+        <w:rPr>
+          <w:sz w:val="22"/>
+          <w:szCs w:val="22"/>
+          <w:highlight w:val="yellow"/>
+          <w:lang w:val="en-US"/>
+        </w:rPr>
         <w:t>&gt;</w:t>
       </w:r>
-      <w:bookmarkStart w:id="0" w:name="_GoBack"/>
-      <w:bookmarkEnd w:id="0"/>
+    </w:p>
+    <w:p>
+      <w:pPr>
+        <w:widowControl w:val="0"/>
+        <w:autoSpaceDE w:val="0"/>
+        <w:autoSpaceDN w:val="0"/>
+        <w:ind w:firstLine="709"/>
+        <w:jc w:val="both"/>
+        <w:rPr>
+          <w:sz w:val="22"/>
+          <w:szCs w:val="22"/>
+          <w:highlight w:val="yellow"/>
+          <w:lang w:val="en-US"/>
+        </w:rPr>
+      </w:pPr>
+      <w:r>
+        <w:rPr>
+          <w:b/>
+          <w:sz w:val="22"/>
+          <w:szCs w:val="22"/>
+        </w:rPr>
+        <w:t>ПРИВЕ</w:t>
+      </w:r>
+      <w:r>
+        <w:rPr>
+          <w:b/>
+          <w:sz w:val="22"/>
+          <w:szCs w:val="22"/>
+        </w:rPr>
+        <w:t>Т</w:t>
+      </w:r>
+      <w:r>
+        <w:rPr>
+          <w:b/>
+          <w:sz w:val="22"/>
+          <w:szCs w:val="22"/>
+          <w:highlight w:val="yellow"/>
+          <w:lang w:val="en-US"/>
+        </w:rPr>
+        <w:t>${</w:t>
+      </w:r>
+      <w:r>
+        <w:rPr>
+          <w:b/>
+          <w:sz w:val="22"/>
+          <w:szCs w:val="22"/>
+          <w:highlight w:val="yellow"/>
+          <w:lang w:val="en-US"/>
+        </w:rPr>
+        <w:t>item</w:t>
+      </w:r>
+      <w:r>
+        <w:rPr>
+          <w:b/>
+          <w:sz w:val="22"/>
+          <w:szCs w:val="22"/>
+          <w:highlight w:val="yellow"/>
+          <w:lang w:val="en-US"/>
+        </w:rPr>
+        <w:t>}</w:t>
+      </w:r>
+      <w:r>
+        <w:rPr>
+          <w:b/>
+          <w:sz w:val="22"/>
+          <w:szCs w:val="22"/>
+        </w:rPr>
+        <w:t>Л</w:t>
+      </w:r>
+      <w:r>
+        <w:rPr>
+          <w:b/>
+          <w:sz w:val="22"/>
+          <w:szCs w:val="22"/>
+        </w:rPr>
+        <w:t>ОМАН</w:t>
+      </w:r>
+      <w:r>
+        <w:rPr>
+          <w:b/>
+          <w:sz w:val="22"/>
+          <w:szCs w:val="22"/>
+          <w:highlight w:val="yellow"/>
+          <w:lang w:val="en-US"/>
+        </w:rPr>
+        <w:t>&lt;#</w:t>
+      </w:r>
+      <w:r>
+        <w:rPr>
+          <w:b/>
+          <w:sz w:val="22"/>
+          <w:szCs w:val="22"/>
+          <w:highlight w:val="yellow"/>
+          <w:lang w:val="en-US"/>
+        </w:rPr>
+        <w:t>sep</w:t>
+      </w:r>
+      <w:r>
+        <w:rPr>
+          <w:b/>
+          <w:sz w:val="22"/>
+          <w:szCs w:val="22"/>
+          <w:highlight w:val="yellow"/>
+          <w:lang w:val="en-US"/>
+        </w:rPr>
+        <w:t>&gt;</w:t>
+      </w:r>
+      <w:r>
+        <w:rPr>
+          <w:b/>
+          <w:sz w:val="22"/>
+          <w:szCs w:val="22"/>
+          <w:highlight w:val="yellow"/>
+          <w:lang w:val="en-US"/>
+        </w:rPr>
+        <w:t>,</w:t>
+      </w:r>
+      <w:r>
+        <w:rPr>
+          <w:b/>
+          <w:sz w:val="22"/>
+          <w:szCs w:val="22"/>
+          <w:highlight w:val="yellow"/>
+          <w:lang w:val="en-US"/>
+        </w:rPr>
+        <w:t>&lt;/#</w:t>
+      </w:r>
+      <w:r>
+        <w:rPr>
+          <w:b/>
+          <w:sz w:val="22"/>
+          <w:szCs w:val="22"/>
+          <w:highlight w:val="yellow"/>
+          <w:lang w:val="en-US"/>
+        </w:rPr>
+        <w:t>sep</w:t>
+      </w:r>
+      <w:r>
+        <w:rPr>
+          <w:b/>
+          <w:sz w:val="22"/>
+          <w:szCs w:val="22"/>
+          <w:highlight w:val="yellow"/>
+          <w:lang w:val="en-US"/>
+        </w:rPr>
+        <w:t>&gt;</w:t>
+      </w:r>
+    </w:p>
+    <w:p>
+      <w:pPr>
+        <w:widowControl w:val="0"/>
+        <w:autoSpaceDE w:val="0"/>
+        <w:autoSpaceDN w:val="0"/>
+        <w:ind w:firstLine="709"/>
+        <w:jc w:val="both"/>
+        <w:rPr>
+          <w:sz w:val="22"/>
+          <w:szCs w:val="22"/>
+          <w:lang w:val="en-US"/>
+        </w:rPr>
+      </w:pPr>
+      <w:r>
+        <w:rPr>
+          <w:sz w:val="22"/>
+          <w:szCs w:val="22"/>
+          <w:highlight w:val="yellow"/>
+          <w:lang w:val="en-US"/>
+        </w:rPr>
+        <w:t>&lt;/#</w:t>
+      </w:r>
+      <w:r>
+        <w:rPr>
+          <w:sz w:val="22"/>
+          <w:szCs w:val="22"/>
+          <w:highlight w:val="yellow"/>
+          <w:lang w:val="en-US"/>
+        </w:rPr>
+        <w:t>list</w:t>
+      </w:r>
+      <w:r>
+        <w:rPr>
+          <w:sz w:val="22"/>
+          <w:szCs w:val="22"/>
+          <w:highlight w:val="yellow"/>
+          <w:lang w:val="en-US"/>
+        </w:rPr>
+        <w:t>&gt;</w:t>
+      </w:r>
     </w:p>
     <w:p>
       <w:pPr>
@@ -2208,6 +2686,7 @@
                 <w:szCs w:val="22"/>
                 <w:lang w:val="en-US"/>
               </w:rPr>
+              <w:lastRenderedPageBreak/>
               <w:t>{</w:t>
             </w:r>
             <w:r>
@@ -2556,7 +3035,6 @@
               </w:rPr>
             </w:pPr>
             <w:r>
-              <w:lastRenderedPageBreak/>
               <w:t>И</w:t>
             </w:r>
             <w:r>
@@ -11222,7 +11700,7 @@
     <w:charset w:val="CC"/>
     <w:family w:val="roman"/>
     <w:pitch w:val="variable"/>
-    <w:sig w:usb0="E0002EFF" w:usb1="C000785B" w:usb2="00000009" w:usb3="00000000" w:csb0="000001FF" w:csb1="00000000"/>
+    <w:sig w:usb0="E0002AFF" w:usb1="C0007843" w:usb2="00000009" w:usb3="00000000" w:csb0="000001FF" w:csb1="00000000"/>
   </w:font>
   <w:font w:name="Courier New">
     <w:panose1 w:val="02070309020205020404"/>
@@ -11243,21 +11721,21 @@
     <w:charset w:val="CC"/>
     <w:family w:val="swiss"/>
     <w:pitch w:val="variable"/>
-    <w:sig w:usb0="E4002EFF" w:usb1="C000247B" w:usb2="00000009" w:usb3="00000000" w:csb0="000001FF" w:csb1="00000000"/>
+    <w:sig w:usb0="E0002AFF" w:usb1="4000ACFF" w:usb2="00000001" w:usb3="00000000" w:csb0="000001FF" w:csb1="00000000"/>
   </w:font>
   <w:font w:name="Arial">
     <w:panose1 w:val="020B0604020202020204"/>
     <w:charset w:val="CC"/>
     <w:family w:val="swiss"/>
     <w:pitch w:val="variable"/>
-    <w:sig w:usb0="E0002EFF" w:usb1="C000785B" w:usb2="00000009" w:usb3="00000000" w:csb0="000001FF" w:csb1="00000000"/>
+    <w:sig w:usb0="E0002AFF" w:usb1="C0007843" w:usb2="00000009" w:usb3="00000000" w:csb0="000001FF" w:csb1="00000000"/>
   </w:font>
   <w:font w:name="Cambria">
     <w:panose1 w:val="02040503050406030204"/>
     <w:charset w:val="CC"/>
     <w:family w:val="roman"/>
     <w:pitch w:val="variable"/>
-    <w:sig w:usb0="E00006FF" w:usb1="420024FF" w:usb2="02000000" w:usb3="00000000" w:csb0="0000019F" w:csb1="00000000"/>
+    <w:sig w:usb0="A00002EF" w:usb1="4000004B" w:usb2="00000000" w:usb3="00000000" w:csb0="0000019F" w:csb1="00000000"/>
   </w:font>
   <w:font w:name="Tahoma">
     <w:panose1 w:val="020B0604030504040204"/>
@@ -11327,7 +11805,7 @@
     <w:charset w:val="CC"/>
     <w:family w:val="swiss"/>
     <w:pitch w:val="variable"/>
-    <w:sig w:usb0="E4002EFF" w:usb1="C000247B" w:usb2="00000009" w:usb3="00000000" w:csb0="000001FF" w:csb1="00000000"/>
+    <w:sig w:usb0="A0002AEF" w:usb1="4000207B" w:usb2="00000000" w:usb3="00000000" w:csb0="000001FF" w:csb1="00000000"/>
   </w:font>
 </w:fonts>
 </file>
@@ -11523,6 +12001,7 @@
     <w:rsid w:val="009726F4"/>
     <w:rsid w:val="00994ABC"/>
     <w:rsid w:val="009A3605"/>
+    <w:rsid w:val="009A4131"/>
     <w:rsid w:val="009A5358"/>
     <w:rsid w:val="009B431B"/>
     <w:rsid w:val="009B4C51"/>
@@ -11538,6 +12017,7 @@
     <w:rsid w:val="00A61862"/>
     <w:rsid w:val="00A76E03"/>
     <w:rsid w:val="00A82543"/>
+    <w:rsid w:val="00A82B6B"/>
     <w:rsid w:val="00A90620"/>
     <w:rsid w:val="00AB1ED1"/>
     <w:rsid w:val="00B11826"/>
@@ -12422,7 +12902,7 @@
 </file>
 
 <file path=customXml/itemProps2.xml><?xml version="1.0" encoding="utf-8"?>
-<ds:datastoreItem xmlns:ds="http://schemas.openxmlformats.org/officeDocument/2006/customXml" ds:itemID="{07136926-81ED-4DAC-841D-D9AB4E5F860E}">
+<ds:datastoreItem xmlns:ds="http://schemas.openxmlformats.org/officeDocument/2006/customXml" ds:itemID="{A472ADD9-6688-448D-B05A-427A7C0D95A2}">
   <ds:schemaRefs>
     <ds:schemaRef ds:uri="http://schemas.openxmlformats.org/officeDocument/2006/bibliography"/>
   </ds:schemaRefs>

</xml_diff>